<commit_message>
Adding Phase 5 file
</commit_message>
<xml_diff>
--- a/Phase-5/User Acceptance Testing FSD.docx
+++ b/Phase-5/User Acceptance Testing FSD.docx
@@ -109,6 +109,17 @@
                 <w14:ligatures w14:val="none"/>
               </w:rPr>
             </w:pPr>
+            <w:r>
+              <w:rPr>
+                <w:rFonts w:ascii="Times New Roman" w:eastAsia="Times New Roman" w:hAnsi="Times New Roman" w:cs="Times New Roman"/>
+                <w:kern w:val="0"/>
+                <w:sz w:val="24"/>
+                <w:szCs w:val="24"/>
+                <w:lang w:eastAsia="en-IN"/>
+                <w14:ligatures w14:val="none"/>
+              </w:rPr>
+              <w:t>18-07-2024</w:t>
+            </w:r>
           </w:p>
         </w:tc>
       </w:tr>
@@ -183,6 +194,12 @@
                 <w14:ligatures w14:val="none"/>
               </w:rPr>
             </w:pPr>
+            <w:r>
+              <w:rPr>
+                <w:rFonts w:ascii="Times New Roman" w:hAnsi="Times New Roman" w:cs="Times New Roman"/>
+              </w:rPr>
+              <w:t>SWTID1719933836</w:t>
+            </w:r>
           </w:p>
         </w:tc>
       </w:tr>
@@ -257,6 +274,17 @@
                 <w14:ligatures w14:val="none"/>
               </w:rPr>
             </w:pPr>
+            <w:r>
+              <w:rPr>
+                <w:rFonts w:ascii="Times New Roman" w:eastAsia="Times New Roman" w:hAnsi="Times New Roman" w:cs="Times New Roman"/>
+                <w:kern w:val="0"/>
+                <w:sz w:val="24"/>
+                <w:szCs w:val="24"/>
+                <w:lang w:eastAsia="en-IN"/>
+                <w14:ligatures w14:val="none"/>
+              </w:rPr>
+              <w:t>Connectify</w:t>
+            </w:r>
           </w:p>
         </w:tc>
       </w:tr>
@@ -348,36 +376,62 @@
     <w:p>
       <w:pPr>
         <w:rPr>
-          <w:b/>
-          <w:bCs/>
+          <w:sz w:val="32"/>
+          <w:szCs w:val="32"/>
         </w:rPr>
       </w:pPr>
       <w:r>
         <w:rPr>
-          <w:b/>
-          <w:bCs/>
+          <w:sz w:val="32"/>
+          <w:szCs w:val="32"/>
         </w:rPr>
-        <w:t>Project Overview:</w:t>
+        <w:t xml:space="preserve">Project Name: </w:t>
+      </w:r>
+      <w:r>
+        <w:rPr>
+          <w:sz w:val="32"/>
+          <w:szCs w:val="32"/>
+        </w:rPr>
+        <w:t>Social Media App - Connectify</w:t>
       </w:r>
     </w:p>
     <w:p>
-      <w:r>
-        <w:t>Project Name: [Enter Project Name]</w:t>
+      <w:pPr>
+        <w:rPr>
+          <w:rFonts w:ascii="Times New Roman" w:hAnsi="Times New Roman" w:cs="Times New Roman"/>
+        </w:rPr>
+      </w:pPr>
+      <w:r>
+        <w:rPr>
+          <w:sz w:val="28"/>
+          <w:szCs w:val="28"/>
+        </w:rPr>
+        <w:t>Project Description</w:t>
+      </w:r>
+      <w:r>
+        <w:t xml:space="preserve">: </w:t>
+      </w:r>
+      <w:r>
+        <w:rPr>
+          <w:rFonts w:cstheme="minorHAnsi"/>
+        </w:rPr>
+        <w:t>Connectify is a dynamic social media app created to enhance the way people can communicate with each other. With the help of Connectify, users can easily share content online, message friends and can even make new connections. The app features a user-friendly interface, robust privacy settings, and customizable profiles, ensuring a secure and personalized social media experience. Connectify offers a seamless and enjoyable way to stay connected in today's digital world.</w:t>
       </w:r>
     </w:p>
     <w:p>
       <w:r>
-        <w:t>Project Description: [Brief Description of the Project]</w:t>
+        <w:t xml:space="preserve">Project Version: </w:t>
+      </w:r>
+      <w:r>
+        <w:t>1.0</w:t>
       </w:r>
     </w:p>
     <w:p>
       <w:r>
-        <w:t>Project Version: [Version Number]</w:t>
-      </w:r>
-    </w:p>
-    <w:p>
-      <w:r>
-        <w:t>Testing Period: [Start Date] to [End Date]</w:t>
+        <w:t xml:space="preserve">Testing Period: </w:t>
+      </w:r>
+      <w:r>
+        <w:t>11-07-2024 to 18-07-2024</w:t>
       </w:r>
     </w:p>
     <w:p>
@@ -396,14 +450,253 @@
       </w:r>
     </w:p>
     <w:p>
-      <w:r>
-        <w:t>[List of Features and Functionalities to be Tested]</w:t>
+      <w:pPr>
+        <w:spacing w:after="0"/>
+      </w:pPr>
+      <w:r>
+        <w:t>Features and Functionalities to be Tested:</w:t>
       </w:r>
     </w:p>
     <w:p>
-      <w:r>
-        <w:t>[List of User Stories or Requirements to be Tested]</w:t>
-      </w:r>
+      <w:pPr>
+        <w:numPr>
+          <w:ilvl w:val="0"/>
+          <w:numId w:val="2"/>
+        </w:numPr>
+        <w:spacing w:after="0"/>
+      </w:pPr>
+      <w:r>
+        <w:t>User Registration and Login</w:t>
+      </w:r>
+    </w:p>
+    <w:p>
+      <w:pPr>
+        <w:numPr>
+          <w:ilvl w:val="0"/>
+          <w:numId w:val="2"/>
+        </w:numPr>
+        <w:spacing w:after="0"/>
+      </w:pPr>
+      <w:r>
+        <w:t>Profile Creation and Customization</w:t>
+      </w:r>
+    </w:p>
+    <w:p>
+      <w:pPr>
+        <w:numPr>
+          <w:ilvl w:val="0"/>
+          <w:numId w:val="2"/>
+        </w:numPr>
+        <w:spacing w:after="0"/>
+      </w:pPr>
+      <w:r>
+        <w:t>Posting Updates (text</w:t>
+      </w:r>
+      <w:r>
+        <w:t xml:space="preserve"> &amp;</w:t>
+      </w:r>
+      <w:r>
+        <w:t xml:space="preserve"> images)</w:t>
+      </w:r>
+    </w:p>
+    <w:p>
+      <w:pPr>
+        <w:numPr>
+          <w:ilvl w:val="0"/>
+          <w:numId w:val="2"/>
+        </w:numPr>
+        <w:spacing w:after="0"/>
+      </w:pPr>
+      <w:r>
+        <w:t>Messaging Friends</w:t>
+      </w:r>
+    </w:p>
+    <w:p>
+      <w:pPr>
+        <w:numPr>
+          <w:ilvl w:val="0"/>
+          <w:numId w:val="2"/>
+        </w:numPr>
+        <w:spacing w:after="0"/>
+      </w:pPr>
+      <w:r>
+        <w:t>Adding Friends/Connections</w:t>
+      </w:r>
+    </w:p>
+    <w:p>
+      <w:pPr>
+        <w:numPr>
+          <w:ilvl w:val="0"/>
+          <w:numId w:val="2"/>
+        </w:numPr>
+        <w:spacing w:after="0"/>
+      </w:pPr>
+      <w:r>
+        <w:t>Privacy Settings Management</w:t>
+      </w:r>
+    </w:p>
+    <w:p>
+      <w:pPr>
+        <w:numPr>
+          <w:ilvl w:val="0"/>
+          <w:numId w:val="2"/>
+        </w:numPr>
+        <w:spacing w:after="0"/>
+      </w:pPr>
+      <w:r>
+        <w:t>Search Functionality</w:t>
+      </w:r>
+    </w:p>
+    <w:p>
+      <w:pPr>
+        <w:numPr>
+          <w:ilvl w:val="0"/>
+          <w:numId w:val="2"/>
+        </w:numPr>
+        <w:spacing w:after="0"/>
+      </w:pPr>
+      <w:r>
+        <w:t>Feed Display</w:t>
+      </w:r>
+    </w:p>
+    <w:p>
+      <w:pPr>
+        <w:numPr>
+          <w:ilvl w:val="0"/>
+          <w:numId w:val="2"/>
+        </w:numPr>
+        <w:spacing w:after="0"/>
+      </w:pPr>
+      <w:r>
+        <w:t>Commenting and Liking Posts</w:t>
+      </w:r>
+    </w:p>
+    <w:p>
+      <w:pPr>
+        <w:spacing w:after="0"/>
+        <w:ind w:left="720"/>
+      </w:pPr>
+    </w:p>
+    <w:p>
+      <w:r>
+        <w:t>User Stories or Requirements to be Tested:</w:t>
+      </w:r>
+    </w:p>
+    <w:p>
+      <w:pPr>
+        <w:pStyle w:val="ListParagraph"/>
+        <w:numPr>
+          <w:ilvl w:val="0"/>
+          <w:numId w:val="5"/>
+        </w:numPr>
+      </w:pPr>
+      <w:r>
+        <w:t>As a user, I want to register and create a profile so that I can start using the app.</w:t>
+      </w:r>
+    </w:p>
+    <w:p>
+      <w:pPr>
+        <w:pStyle w:val="ListParagraph"/>
+        <w:numPr>
+          <w:ilvl w:val="0"/>
+          <w:numId w:val="5"/>
+        </w:numPr>
+      </w:pPr>
+      <w:r>
+        <w:t>As a user, I want to log in and log out securely.</w:t>
+      </w:r>
+    </w:p>
+    <w:p>
+      <w:pPr>
+        <w:pStyle w:val="ListParagraph"/>
+        <w:numPr>
+          <w:ilvl w:val="0"/>
+          <w:numId w:val="5"/>
+        </w:numPr>
+      </w:pPr>
+      <w:r>
+        <w:t>As a user, I want to post updates to share my thoughts and media.</w:t>
+      </w:r>
+    </w:p>
+    <w:p>
+      <w:pPr>
+        <w:pStyle w:val="ListParagraph"/>
+        <w:numPr>
+          <w:ilvl w:val="0"/>
+          <w:numId w:val="5"/>
+        </w:numPr>
+      </w:pPr>
+      <w:r>
+        <w:t>As a user, I want to send and receive messages from my friends.</w:t>
+      </w:r>
+    </w:p>
+    <w:p>
+      <w:pPr>
+        <w:pStyle w:val="ListParagraph"/>
+        <w:numPr>
+          <w:ilvl w:val="0"/>
+          <w:numId w:val="5"/>
+        </w:numPr>
+      </w:pPr>
+      <w:r>
+        <w:t>As a user, I want to add or remove connections.</w:t>
+      </w:r>
+    </w:p>
+    <w:p>
+      <w:pPr>
+        <w:pStyle w:val="ListParagraph"/>
+        <w:numPr>
+          <w:ilvl w:val="0"/>
+          <w:numId w:val="5"/>
+        </w:numPr>
+      </w:pPr>
+      <w:r>
+        <w:t>As a user, I want to manage my privacy settings to control who sees my content.</w:t>
+      </w:r>
+    </w:p>
+    <w:p>
+      <w:pPr>
+        <w:pStyle w:val="ListParagraph"/>
+        <w:numPr>
+          <w:ilvl w:val="0"/>
+          <w:numId w:val="5"/>
+        </w:numPr>
+      </w:pPr>
+      <w:r>
+        <w:t>As a user, I want to search for other users</w:t>
+      </w:r>
+      <w:r>
+        <w:t>.</w:t>
+      </w:r>
+    </w:p>
+    <w:p>
+      <w:pPr>
+        <w:pStyle w:val="ListParagraph"/>
+        <w:numPr>
+          <w:ilvl w:val="0"/>
+          <w:numId w:val="5"/>
+        </w:numPr>
+      </w:pPr>
+      <w:r>
+        <w:t>As a user, I want to see updates from my connections in my news feed.</w:t>
+      </w:r>
+    </w:p>
+    <w:p>
+      <w:pPr>
+        <w:pStyle w:val="ListParagraph"/>
+        <w:numPr>
+          <w:ilvl w:val="0"/>
+          <w:numId w:val="5"/>
+        </w:numPr>
+      </w:pPr>
+      <w:r>
+        <w:t>As a user, I want to comment on and like posts.</w:t>
+      </w:r>
+    </w:p>
+    <w:p>
+      <w:pPr>
+        <w:pStyle w:val="ListParagraph"/>
+      </w:pPr>
     </w:p>
     <w:p>
       <w:pPr>
@@ -422,12 +715,19 @@
     </w:p>
     <w:p>
       <w:r>
-        <w:t>URL/Location: [Web URL or Application Location]</w:t>
+        <w:t xml:space="preserve">URL/Location: </w:t>
+      </w:r>
+      <w:r>
+        <w:t>https://localhost:3000/</w:t>
       </w:r>
     </w:p>
     <w:p>
       <w:r>
-        <w:t>Credentials (if required): [Username/Password]</w:t>
+        <w:lastRenderedPageBreak/>
+        <w:t xml:space="preserve">Credentials: </w:t>
+      </w:r>
+      <w:r>
+        <w:t>Username : user1 , Password = user11111</w:t>
       </w:r>
     </w:p>
     <w:p>
@@ -449,17 +749,17 @@
       <w:tblPr>
         <w:tblStyle w:val="TableGrid"/>
         <w:tblpPr w:leftFromText="180" w:rightFromText="180" w:topFromText="180" w:bottomFromText="180" w:vertAnchor="text" w:tblpX="90"/>
-        <w:tblW w:w="8642" w:type="dxa"/>
+        <w:tblW w:w="9067" w:type="dxa"/>
         <w:tblLayout w:type="fixed"/>
         <w:tblLook w:val="0600" w:firstRow="0" w:lastRow="0" w:firstColumn="0" w:lastColumn="0" w:noHBand="1" w:noVBand="1"/>
       </w:tblPr>
       <w:tblGrid>
         <w:gridCol w:w="1285"/>
         <w:gridCol w:w="1285"/>
-        <w:gridCol w:w="2245"/>
-        <w:gridCol w:w="1276"/>
-        <w:gridCol w:w="1275"/>
-        <w:gridCol w:w="1276"/>
+        <w:gridCol w:w="2812"/>
+        <w:gridCol w:w="1417"/>
+        <w:gridCol w:w="1560"/>
+        <w:gridCol w:w="708"/>
       </w:tblGrid>
       <w:tr>
         <w:tc>
@@ -506,7 +806,7 @@
         </w:tc>
         <w:tc>
           <w:tcPr>
-            <w:tcW w:w="2245" w:type="dxa"/>
+            <w:tcW w:w="2812" w:type="dxa"/>
           </w:tcPr>
           <w:p>
             <w:pPr>
@@ -527,7 +827,7 @@
         </w:tc>
         <w:tc>
           <w:tcPr>
-            <w:tcW w:w="1276" w:type="dxa"/>
+            <w:tcW w:w="1417" w:type="dxa"/>
           </w:tcPr>
           <w:p>
             <w:pPr>
@@ -548,7 +848,7 @@
         </w:tc>
         <w:tc>
           <w:tcPr>
-            <w:tcW w:w="1275" w:type="dxa"/>
+            <w:tcW w:w="1560" w:type="dxa"/>
           </w:tcPr>
           <w:p>
             <w:pPr>
@@ -569,7 +869,7 @@
         </w:tc>
         <w:tc>
           <w:tcPr>
-            <w:tcW w:w="1276" w:type="dxa"/>
+            <w:tcW w:w="708" w:type="dxa"/>
           </w:tcPr>
           <w:p>
             <w:pPr>
@@ -599,7 +899,7 @@
               <w:widowControl/>
               <w:spacing w:after="160" w:line="259" w:lineRule="auto"/>
               <w:rPr>
-                <w:rFonts w:asciiTheme="minorHAnsi" w:eastAsiaTheme="minorHAnsi" w:hAnsiTheme="minorHAnsi" w:cstheme="minorBidi"/>
+                <w:rFonts w:asciiTheme="minorHAnsi" w:eastAsiaTheme="minorHAnsi" w:hAnsiTheme="minorHAnsi" w:cstheme="minorHAnsi"/>
                 <w:kern w:val="2"/>
                 <w:lang w:eastAsia="en-US"/>
                 <w14:ligatures w14:val="standardContextual"/>
@@ -607,7 +907,7 @@
             </w:pPr>
             <w:r>
               <w:rPr>
-                <w:rFonts w:asciiTheme="minorHAnsi" w:eastAsiaTheme="minorHAnsi" w:hAnsiTheme="minorHAnsi" w:cstheme="minorBidi"/>
+                <w:rFonts w:asciiTheme="minorHAnsi" w:eastAsiaTheme="minorHAnsi" w:hAnsiTheme="minorHAnsi" w:cstheme="minorHAnsi"/>
                 <w:kern w:val="2"/>
                 <w:lang w:eastAsia="en-US"/>
                 <w14:ligatures w14:val="standardContextual"/>
@@ -625,7 +925,7 @@
               <w:widowControl/>
               <w:spacing w:after="160" w:line="259" w:lineRule="auto"/>
               <w:rPr>
-                <w:rFonts w:asciiTheme="minorHAnsi" w:eastAsiaTheme="minorHAnsi" w:hAnsiTheme="minorHAnsi" w:cstheme="minorBidi"/>
+                <w:rFonts w:asciiTheme="minorHAnsi" w:eastAsiaTheme="minorHAnsi" w:hAnsiTheme="minorHAnsi" w:cstheme="minorHAnsi"/>
                 <w:kern w:val="2"/>
                 <w:lang w:eastAsia="en-US"/>
                 <w14:ligatures w14:val="standardContextual"/>
@@ -633,35 +933,69 @@
             </w:pPr>
             <w:r>
               <w:rPr>
-                <w:rFonts w:asciiTheme="minorHAnsi" w:eastAsiaTheme="minorHAnsi" w:hAnsiTheme="minorHAnsi" w:cstheme="minorBidi"/>
+                <w:rFonts w:asciiTheme="minorHAnsi" w:eastAsiaTheme="minorHAnsi" w:hAnsiTheme="minorHAnsi" w:cstheme="minorHAnsi"/>
                 <w:kern w:val="2"/>
                 <w:lang w:eastAsia="en-US"/>
                 <w14:ligatures w14:val="standardContextual"/>
               </w:rPr>
-              <w:t>[Describe the scenario to be tested]</w:t>
-            </w:r>
-          </w:p>
-        </w:tc>
-        <w:tc>
-          <w:tcPr>
-            <w:tcW w:w="2245" w:type="dxa"/>
-          </w:tcPr>
-          <w:p>
-            <w:r>
-              <w:t>[Step 1]</w:t>
-            </w:r>
-          </w:p>
-          <w:p>
-            <w:r>
-              <w:t>[Step 2]</w:t>
-            </w:r>
-          </w:p>
+              <w:t>User Registration</w:t>
+            </w:r>
+          </w:p>
+        </w:tc>
+        <w:tc>
+          <w:tcPr>
+            <w:tcW w:w="2812" w:type="dxa"/>
+          </w:tcPr>
+          <w:p>
+            <w:pPr>
+              <w:rPr>
+                <w:rFonts w:asciiTheme="minorHAnsi" w:hAnsiTheme="minorHAnsi" w:cstheme="minorHAnsi"/>
+              </w:rPr>
+            </w:pPr>
+            <w:r>
+              <w:rPr>
+                <w:rFonts w:asciiTheme="minorHAnsi" w:hAnsiTheme="minorHAnsi" w:cstheme="minorHAnsi"/>
+              </w:rPr>
+              <w:t>1.Navigate to registration page</w:t>
+            </w:r>
+          </w:p>
+          <w:p>
+            <w:pPr>
+              <w:rPr>
+                <w:rFonts w:asciiTheme="minorHAnsi" w:hAnsiTheme="minorHAnsi" w:cstheme="minorHAnsi"/>
+              </w:rPr>
+            </w:pPr>
+            <w:r>
+              <w:rPr>
+                <w:rFonts w:asciiTheme="minorHAnsi" w:hAnsiTheme="minorHAnsi" w:cstheme="minorHAnsi"/>
+              </w:rPr>
+              <w:t>2.Fill in registration details</w:t>
+            </w:r>
+          </w:p>
+          <w:p>
+            <w:pPr>
+              <w:rPr>
+                <w:rFonts w:asciiTheme="minorHAnsi" w:hAnsiTheme="minorHAnsi" w:cstheme="minorHAnsi"/>
+              </w:rPr>
+            </w:pPr>
+            <w:r>
+              <w:rPr>
+                <w:rFonts w:asciiTheme="minorHAnsi" w:hAnsiTheme="minorHAnsi" w:cstheme="minorHAnsi"/>
+              </w:rPr>
+              <w:t>3.Submit the form</w:t>
+            </w:r>
+          </w:p>
+        </w:tc>
+        <w:tc>
+          <w:tcPr>
+            <w:tcW w:w="1417" w:type="dxa"/>
+          </w:tcPr>
           <w:p>
             <w:pPr>
               <w:widowControl/>
               <w:spacing w:after="160" w:line="259" w:lineRule="auto"/>
               <w:rPr>
-                <w:rFonts w:asciiTheme="minorHAnsi" w:eastAsiaTheme="minorHAnsi" w:hAnsiTheme="minorHAnsi" w:cstheme="minorBidi"/>
+                <w:rFonts w:asciiTheme="minorHAnsi" w:eastAsiaTheme="minorHAnsi" w:hAnsiTheme="minorHAnsi" w:cstheme="minorHAnsi"/>
                 <w:kern w:val="2"/>
                 <w:lang w:eastAsia="en-US"/>
                 <w14:ligatures w14:val="standardContextual"/>
@@ -669,25 +1003,25 @@
             </w:pPr>
             <w:r>
               <w:rPr>
-                <w:rFonts w:asciiTheme="minorHAnsi" w:eastAsiaTheme="minorHAnsi" w:hAnsiTheme="minorHAnsi" w:cstheme="minorBidi"/>
+                <w:rFonts w:asciiTheme="minorHAnsi" w:eastAsiaTheme="minorHAnsi" w:hAnsiTheme="minorHAnsi" w:cstheme="minorHAnsi"/>
                 <w:kern w:val="2"/>
                 <w:lang w:eastAsia="en-US"/>
                 <w14:ligatures w14:val="standardContextual"/>
               </w:rPr>
-              <w:t>[Step 3]</w:t>
-            </w:r>
-          </w:p>
-        </w:tc>
-        <w:tc>
-          <w:tcPr>
-            <w:tcW w:w="1276" w:type="dxa"/>
+              <w:t>User is able to register successfully</w:t>
+            </w:r>
+          </w:p>
+        </w:tc>
+        <w:tc>
+          <w:tcPr>
+            <w:tcW w:w="1560" w:type="dxa"/>
           </w:tcPr>
           <w:p>
             <w:pPr>
               <w:widowControl/>
               <w:spacing w:after="160" w:line="259" w:lineRule="auto"/>
               <w:rPr>
-                <w:rFonts w:asciiTheme="minorHAnsi" w:eastAsiaTheme="minorHAnsi" w:hAnsiTheme="minorHAnsi" w:cstheme="minorBidi"/>
+                <w:rFonts w:asciiTheme="minorHAnsi" w:eastAsiaTheme="minorHAnsi" w:hAnsiTheme="minorHAnsi" w:cstheme="minorHAnsi"/>
                 <w:kern w:val="2"/>
                 <w:lang w:eastAsia="en-US"/>
                 <w14:ligatures w14:val="standardContextual"/>
@@ -695,25 +1029,25 @@
             </w:pPr>
             <w:r>
               <w:rPr>
-                <w:rFonts w:asciiTheme="minorHAnsi" w:eastAsiaTheme="minorHAnsi" w:hAnsiTheme="minorHAnsi" w:cstheme="minorBidi"/>
+                <w:rFonts w:asciiTheme="minorHAnsi" w:eastAsiaTheme="minorHAnsi" w:hAnsiTheme="minorHAnsi" w:cstheme="minorHAnsi"/>
                 <w:kern w:val="2"/>
                 <w:lang w:eastAsia="en-US"/>
                 <w14:ligatures w14:val="standardContextual"/>
               </w:rPr>
-              <w:t>[Describe the expected outcome]</w:t>
-            </w:r>
-          </w:p>
-        </w:tc>
-        <w:tc>
-          <w:tcPr>
-            <w:tcW w:w="1275" w:type="dxa"/>
+              <w:t>User was able to register successfully</w:t>
+            </w:r>
+          </w:p>
+        </w:tc>
+        <w:tc>
+          <w:tcPr>
+            <w:tcW w:w="708" w:type="dxa"/>
           </w:tcPr>
           <w:p>
             <w:pPr>
               <w:widowControl/>
               <w:spacing w:after="160" w:line="259" w:lineRule="auto"/>
               <w:rPr>
-                <w:rFonts w:asciiTheme="minorHAnsi" w:eastAsiaTheme="minorHAnsi" w:hAnsiTheme="minorHAnsi" w:cstheme="minorBidi"/>
+                <w:rFonts w:asciiTheme="minorHAnsi" w:eastAsiaTheme="minorHAnsi" w:hAnsiTheme="minorHAnsi" w:cstheme="minorHAnsi"/>
                 <w:kern w:val="2"/>
                 <w:lang w:eastAsia="en-US"/>
                 <w14:ligatures w14:val="standardContextual"/>
@@ -721,56 +1055,12 @@
             </w:pPr>
             <w:r>
               <w:rPr>
-                <w:rFonts w:asciiTheme="minorHAnsi" w:eastAsiaTheme="minorHAnsi" w:hAnsiTheme="minorHAnsi" w:cstheme="minorBidi"/>
+                <w:rFonts w:asciiTheme="minorHAnsi" w:eastAsiaTheme="minorHAnsi" w:hAnsiTheme="minorHAnsi" w:cstheme="minorHAnsi"/>
                 <w:kern w:val="2"/>
                 <w:lang w:eastAsia="en-US"/>
                 <w14:ligatures w14:val="standardContextual"/>
               </w:rPr>
-              <w:t>[Record the actual outcome]</w:t>
-            </w:r>
-          </w:p>
-        </w:tc>
-        <w:tc>
-          <w:tcPr>
-            <w:tcW w:w="1276" w:type="dxa"/>
-          </w:tcPr>
-          <w:p>
-            <w:pPr>
-              <w:widowControl/>
-              <w:spacing w:after="160" w:line="259" w:lineRule="auto"/>
-              <w:rPr>
-                <w:rFonts w:asciiTheme="minorHAnsi" w:eastAsiaTheme="minorHAnsi" w:hAnsiTheme="minorHAnsi" w:cstheme="minorBidi"/>
-                <w:kern w:val="2"/>
-                <w:lang w:eastAsia="en-US"/>
-                <w14:ligatures w14:val="standardContextual"/>
-              </w:rPr>
-            </w:pPr>
-            <w:r>
-              <w:rPr>
-                <w:rFonts w:asciiTheme="minorHAnsi" w:eastAsiaTheme="minorHAnsi" w:hAnsiTheme="minorHAnsi" w:cstheme="minorBidi"/>
-                <w:kern w:val="2"/>
-                <w:lang w:eastAsia="en-US"/>
-                <w14:ligatures w14:val="standardContextual"/>
-              </w:rPr>
-              <w:t>[Pas</w:t>
-            </w:r>
-            <w:r>
-              <w:rPr>
-                <w:rFonts w:asciiTheme="minorHAnsi" w:eastAsiaTheme="minorHAnsi" w:hAnsiTheme="minorHAnsi" w:cstheme="minorBidi"/>
-                <w:kern w:val="2"/>
-                <w:lang w:eastAsia="en-US"/>
-                <w14:ligatures w14:val="standardContextual"/>
-              </w:rPr>
-              <w:t>s</w:t>
-            </w:r>
-            <w:r>
-              <w:rPr>
-                <w:rFonts w:asciiTheme="minorHAnsi" w:eastAsiaTheme="minorHAnsi" w:hAnsiTheme="minorHAnsi" w:cstheme="minorBidi"/>
-                <w:kern w:val="2"/>
-                <w:lang w:eastAsia="en-US"/>
-                <w14:ligatures w14:val="standardContextual"/>
-              </w:rPr>
-              <w:t>/Fail]</w:t>
+              <w:t>Pass</w:t>
             </w:r>
           </w:p>
         </w:tc>
@@ -784,14 +1074,16 @@
             <w:pPr>
               <w:spacing w:before="240" w:after="240"/>
               <w:rPr>
-                <w:color w:val="1F1F1F"/>
-              </w:rPr>
-            </w:pPr>
-            <w:r>
-              <w:rPr>
-                <w:color w:val="1F1F1F"/>
-              </w:rPr>
-              <w:t>...</w:t>
+                <w:rFonts w:asciiTheme="minorHAnsi" w:hAnsiTheme="minorHAnsi" w:cstheme="minorHAnsi"/>
+                <w:color w:val="1F1F1F"/>
+              </w:rPr>
+            </w:pPr>
+            <w:r>
+              <w:rPr>
+                <w:rFonts w:asciiTheme="minorHAnsi" w:hAnsiTheme="minorHAnsi" w:cstheme="minorHAnsi"/>
+                <w:color w:val="1F1F1F"/>
+              </w:rPr>
+              <w:t>TC-002</w:t>
             </w:r>
           </w:p>
         </w:tc>
@@ -803,90 +1095,1078 @@
             <w:pPr>
               <w:spacing w:before="240" w:after="240"/>
               <w:rPr>
-                <w:color w:val="1F1F1F"/>
-              </w:rPr>
-            </w:pPr>
-            <w:r>
-              <w:rPr>
-                <w:color w:val="1F1F1F"/>
-              </w:rPr>
-              <w:t>...</w:t>
-            </w:r>
-          </w:p>
-        </w:tc>
-        <w:tc>
-          <w:tcPr>
-            <w:tcW w:w="2245" w:type="dxa"/>
+                <w:rFonts w:asciiTheme="minorHAnsi" w:hAnsiTheme="minorHAnsi" w:cstheme="minorHAnsi"/>
+                <w:color w:val="1F1F1F"/>
+              </w:rPr>
+            </w:pPr>
+            <w:r>
+              <w:rPr>
+                <w:rFonts w:asciiTheme="minorHAnsi" w:hAnsiTheme="minorHAnsi" w:cstheme="minorHAnsi"/>
+                <w:color w:val="1F1F1F"/>
+              </w:rPr>
+              <w:t>User Login</w:t>
+            </w:r>
+          </w:p>
+        </w:tc>
+        <w:tc>
+          <w:tcPr>
+            <w:tcW w:w="2812" w:type="dxa"/>
+          </w:tcPr>
+          <w:p>
+            <w:pPr>
+              <w:rPr>
+                <w:rFonts w:asciiTheme="minorHAnsi" w:hAnsiTheme="minorHAnsi" w:cstheme="minorHAnsi"/>
+                <w:color w:val="1F1F1F"/>
+              </w:rPr>
+            </w:pPr>
+            <w:r>
+              <w:rPr>
+                <w:rFonts w:asciiTheme="minorHAnsi" w:hAnsiTheme="minorHAnsi" w:cstheme="minorHAnsi"/>
+                <w:color w:val="1F1F1F"/>
+              </w:rPr>
+              <w:t>1.Navigate to login page</w:t>
+            </w:r>
+          </w:p>
+          <w:p>
+            <w:pPr>
+              <w:rPr>
+                <w:rFonts w:asciiTheme="minorHAnsi" w:hAnsiTheme="minorHAnsi" w:cstheme="minorHAnsi"/>
+                <w:color w:val="1F1F1F"/>
+              </w:rPr>
+            </w:pPr>
+            <w:r>
+              <w:rPr>
+                <w:rFonts w:asciiTheme="minorHAnsi" w:hAnsiTheme="minorHAnsi" w:cstheme="minorHAnsi"/>
+                <w:color w:val="1F1F1F"/>
+              </w:rPr>
+              <w:t>2.Enter valid credentials</w:t>
+            </w:r>
+          </w:p>
+          <w:p>
+            <w:pPr>
+              <w:rPr>
+                <w:rFonts w:asciiTheme="minorHAnsi" w:hAnsiTheme="minorHAnsi" w:cstheme="minorHAnsi"/>
+                <w:color w:val="1F1F1F"/>
+              </w:rPr>
+            </w:pPr>
+            <w:r>
+              <w:rPr>
+                <w:rFonts w:asciiTheme="minorHAnsi" w:hAnsiTheme="minorHAnsi" w:cstheme="minorHAnsi"/>
+                <w:color w:val="1F1F1F"/>
+              </w:rPr>
+              <w:t>3.Click on login button</w:t>
+            </w:r>
+          </w:p>
+        </w:tc>
+        <w:tc>
+          <w:tcPr>
+            <w:tcW w:w="1417" w:type="dxa"/>
           </w:tcPr>
           <w:p>
             <w:pPr>
               <w:spacing w:before="240" w:after="240"/>
               <w:rPr>
-                <w:color w:val="1F1F1F"/>
-              </w:rPr>
-            </w:pPr>
-            <w:r>
-              <w:rPr>
-                <w:color w:val="1F1F1F"/>
-              </w:rPr>
-              <w:t>...</w:t>
-            </w:r>
-          </w:p>
-        </w:tc>
-        <w:tc>
-          <w:tcPr>
-            <w:tcW w:w="1276" w:type="dxa"/>
+                <w:rFonts w:asciiTheme="minorHAnsi" w:hAnsiTheme="minorHAnsi" w:cstheme="minorHAnsi"/>
+                <w:color w:val="1F1F1F"/>
+              </w:rPr>
+            </w:pPr>
+            <w:r>
+              <w:rPr>
+                <w:rFonts w:asciiTheme="minorHAnsi" w:hAnsiTheme="minorHAnsi" w:cstheme="minorHAnsi"/>
+                <w:color w:val="1F1F1F"/>
+              </w:rPr>
+              <w:t>User is able to log in successfully</w:t>
+            </w:r>
+          </w:p>
+        </w:tc>
+        <w:tc>
+          <w:tcPr>
+            <w:tcW w:w="1560" w:type="dxa"/>
           </w:tcPr>
           <w:p>
             <w:pPr>
               <w:spacing w:before="240" w:after="240"/>
               <w:rPr>
-                <w:color w:val="1F1F1F"/>
-              </w:rPr>
-            </w:pPr>
-            <w:r>
-              <w:rPr>
-                <w:color w:val="1F1F1F"/>
-              </w:rPr>
-              <w:t>...</w:t>
-            </w:r>
-          </w:p>
-        </w:tc>
-        <w:tc>
-          <w:tcPr>
-            <w:tcW w:w="1275" w:type="dxa"/>
+                <w:rFonts w:asciiTheme="minorHAnsi" w:hAnsiTheme="minorHAnsi" w:cstheme="minorHAnsi"/>
+                <w:color w:val="1F1F1F"/>
+              </w:rPr>
+            </w:pPr>
+            <w:r>
+              <w:rPr>
+                <w:rFonts w:asciiTheme="minorHAnsi" w:hAnsiTheme="minorHAnsi" w:cstheme="minorHAnsi"/>
+                <w:color w:val="1F1F1F"/>
+              </w:rPr>
+              <w:t xml:space="preserve">User </w:t>
+            </w:r>
+            <w:r>
+              <w:rPr>
+                <w:rFonts w:asciiTheme="minorHAnsi" w:hAnsiTheme="minorHAnsi" w:cstheme="minorHAnsi"/>
+                <w:color w:val="1F1F1F"/>
+              </w:rPr>
+              <w:t>was signed out unexpectedly</w:t>
+            </w:r>
+          </w:p>
+        </w:tc>
+        <w:tc>
+          <w:tcPr>
+            <w:tcW w:w="708" w:type="dxa"/>
           </w:tcPr>
           <w:p>
             <w:pPr>
               <w:spacing w:before="240" w:after="240"/>
               <w:rPr>
-                <w:color w:val="1F1F1F"/>
-              </w:rPr>
-            </w:pPr>
-            <w:r>
-              <w:rPr>
-                <w:color w:val="1F1F1F"/>
-              </w:rPr>
-              <w:t>...</w:t>
-            </w:r>
-          </w:p>
-        </w:tc>
-        <w:tc>
-          <w:tcPr>
-            <w:tcW w:w="1276" w:type="dxa"/>
-          </w:tcPr>
+                <w:rFonts w:asciiTheme="minorHAnsi" w:hAnsiTheme="minorHAnsi" w:cstheme="minorHAnsi"/>
+                <w:color w:val="1F1F1F"/>
+              </w:rPr>
+            </w:pPr>
+            <w:r>
+              <w:rPr>
+                <w:rFonts w:asciiTheme="minorHAnsi" w:hAnsiTheme="minorHAnsi" w:cstheme="minorHAnsi"/>
+                <w:color w:val="1F1F1F"/>
+              </w:rPr>
+              <w:t>Fail</w:t>
+            </w:r>
+          </w:p>
           <w:p>
             <w:pPr>
               <w:spacing w:before="240" w:after="240"/>
               <w:rPr>
-                <w:color w:val="1F1F1F"/>
-              </w:rPr>
-            </w:pPr>
-            <w:r>
-              <w:rPr>
-                <w:color w:val="1F1F1F"/>
-              </w:rPr>
-              <w:t>...</w:t>
+                <w:rFonts w:asciiTheme="minorHAnsi" w:hAnsiTheme="minorHAnsi" w:cstheme="minorHAnsi"/>
+                <w:color w:val="1F1F1F"/>
+              </w:rPr>
+            </w:pPr>
+          </w:p>
+        </w:tc>
+      </w:tr>
+      <w:tr>
+        <w:tc>
+          <w:tcPr>
+            <w:tcW w:w="1285" w:type="dxa"/>
+          </w:tcPr>
+          <w:p>
+            <w:pPr>
+              <w:spacing w:before="240" w:after="240"/>
+              <w:rPr>
+                <w:rFonts w:asciiTheme="minorHAnsi" w:hAnsiTheme="minorHAnsi" w:cstheme="minorHAnsi"/>
+                <w:color w:val="1F1F1F"/>
+              </w:rPr>
+            </w:pPr>
+            <w:r>
+              <w:rPr>
+                <w:rFonts w:asciiTheme="minorHAnsi" w:hAnsiTheme="minorHAnsi" w:cstheme="minorHAnsi"/>
+                <w:color w:val="1F1F1F"/>
+              </w:rPr>
+              <w:t>TC-003</w:t>
+            </w:r>
+          </w:p>
+        </w:tc>
+        <w:tc>
+          <w:tcPr>
+            <w:tcW w:w="1285" w:type="dxa"/>
+          </w:tcPr>
+          <w:p>
+            <w:pPr>
+              <w:spacing w:before="240" w:after="240"/>
+              <w:rPr>
+                <w:rFonts w:asciiTheme="minorHAnsi" w:hAnsiTheme="minorHAnsi" w:cstheme="minorHAnsi"/>
+                <w:color w:val="1F1F1F"/>
+              </w:rPr>
+            </w:pPr>
+            <w:r>
+              <w:rPr>
+                <w:rFonts w:asciiTheme="minorHAnsi" w:hAnsiTheme="minorHAnsi" w:cstheme="minorHAnsi"/>
+                <w:color w:val="1F1F1F"/>
+              </w:rPr>
+              <w:t>Posting an update</w:t>
+            </w:r>
+          </w:p>
+        </w:tc>
+        <w:tc>
+          <w:tcPr>
+            <w:tcW w:w="2812" w:type="dxa"/>
+          </w:tcPr>
+          <w:p>
+            <w:pPr>
+              <w:rPr>
+                <w:rFonts w:asciiTheme="minorHAnsi" w:hAnsiTheme="minorHAnsi" w:cstheme="minorHAnsi"/>
+                <w:color w:val="1F1F1F"/>
+              </w:rPr>
+            </w:pPr>
+            <w:r>
+              <w:rPr>
+                <w:rFonts w:asciiTheme="minorHAnsi" w:hAnsiTheme="minorHAnsi" w:cstheme="minorHAnsi"/>
+                <w:color w:val="1F1F1F"/>
+              </w:rPr>
+              <w:t>1.Log in to the application.</w:t>
+            </w:r>
+          </w:p>
+          <w:p>
+            <w:pPr>
+              <w:rPr>
+                <w:rFonts w:asciiTheme="minorHAnsi" w:hAnsiTheme="minorHAnsi" w:cstheme="minorHAnsi"/>
+                <w:color w:val="1F1F1F"/>
+              </w:rPr>
+            </w:pPr>
+            <w:r>
+              <w:rPr>
+                <w:rFonts w:asciiTheme="minorHAnsi" w:hAnsiTheme="minorHAnsi" w:cstheme="minorHAnsi"/>
+                <w:color w:val="1F1F1F"/>
+              </w:rPr>
+              <w:t xml:space="preserve">2.Navigate to the </w:t>
+            </w:r>
+            <w:r>
+              <w:rPr>
+                <w:rFonts w:asciiTheme="minorHAnsi" w:hAnsiTheme="minorHAnsi" w:cstheme="minorHAnsi"/>
+                <w:color w:val="1F1F1F"/>
+              </w:rPr>
+              <w:t xml:space="preserve">profile </w:t>
+            </w:r>
+            <w:r>
+              <w:rPr>
+                <w:rFonts w:asciiTheme="minorHAnsi" w:hAnsiTheme="minorHAnsi" w:cstheme="minorHAnsi"/>
+                <w:color w:val="1F1F1F"/>
+              </w:rPr>
+              <w:t>section</w:t>
+            </w:r>
+          </w:p>
+          <w:p>
+            <w:pPr>
+              <w:rPr>
+                <w:rFonts w:asciiTheme="minorHAnsi" w:hAnsiTheme="minorHAnsi" w:cstheme="minorHAnsi"/>
+                <w:color w:val="1F1F1F"/>
+              </w:rPr>
+            </w:pPr>
+            <w:r>
+              <w:rPr>
+                <w:rFonts w:asciiTheme="minorHAnsi" w:hAnsiTheme="minorHAnsi" w:cstheme="minorHAnsi"/>
+                <w:color w:val="1F1F1F"/>
+              </w:rPr>
+              <w:t>3.Enter text/image/video and submit</w:t>
+            </w:r>
+          </w:p>
+        </w:tc>
+        <w:tc>
+          <w:tcPr>
+            <w:tcW w:w="1417" w:type="dxa"/>
+          </w:tcPr>
+          <w:p>
+            <w:pPr>
+              <w:spacing w:before="240" w:after="240"/>
+              <w:rPr>
+                <w:rFonts w:asciiTheme="minorHAnsi" w:hAnsiTheme="minorHAnsi" w:cstheme="minorHAnsi"/>
+                <w:color w:val="1F1F1F"/>
+              </w:rPr>
+            </w:pPr>
+            <w:r>
+              <w:rPr>
+                <w:rFonts w:asciiTheme="minorHAnsi" w:hAnsiTheme="minorHAnsi" w:cstheme="minorHAnsi"/>
+                <w:color w:val="1F1F1F"/>
+              </w:rPr>
+              <w:t>User can post an update</w:t>
+            </w:r>
+          </w:p>
+        </w:tc>
+        <w:tc>
+          <w:tcPr>
+            <w:tcW w:w="1560" w:type="dxa"/>
+          </w:tcPr>
+          <w:p>
+            <w:pPr>
+              <w:spacing w:before="240" w:after="240"/>
+              <w:rPr>
+                <w:rFonts w:asciiTheme="minorHAnsi" w:hAnsiTheme="minorHAnsi" w:cstheme="minorHAnsi"/>
+                <w:color w:val="1F1F1F"/>
+              </w:rPr>
+            </w:pPr>
+            <w:r>
+              <w:rPr>
+                <w:rFonts w:asciiTheme="minorHAnsi" w:hAnsiTheme="minorHAnsi" w:cstheme="minorHAnsi"/>
+                <w:color w:val="1F1F1F"/>
+              </w:rPr>
+              <w:t>There was an error while posting updates</w:t>
+            </w:r>
+          </w:p>
+        </w:tc>
+        <w:tc>
+          <w:tcPr>
+            <w:tcW w:w="708" w:type="dxa"/>
+          </w:tcPr>
+          <w:p>
+            <w:pPr>
+              <w:spacing w:before="240" w:after="240"/>
+              <w:rPr>
+                <w:rFonts w:asciiTheme="minorHAnsi" w:hAnsiTheme="minorHAnsi" w:cstheme="minorHAnsi"/>
+                <w:color w:val="1F1F1F"/>
+              </w:rPr>
+            </w:pPr>
+            <w:r>
+              <w:rPr>
+                <w:rFonts w:asciiTheme="minorHAnsi" w:hAnsiTheme="minorHAnsi" w:cstheme="minorHAnsi"/>
+                <w:color w:val="1F1F1F"/>
+              </w:rPr>
+              <w:t>Pass</w:t>
+            </w:r>
+          </w:p>
+        </w:tc>
+      </w:tr>
+      <w:tr>
+        <w:tc>
+          <w:tcPr>
+            <w:tcW w:w="1285" w:type="dxa"/>
+          </w:tcPr>
+          <w:p>
+            <w:pPr>
+              <w:spacing w:before="240" w:after="240"/>
+              <w:rPr>
+                <w:rFonts w:asciiTheme="minorHAnsi" w:hAnsiTheme="minorHAnsi" w:cstheme="minorHAnsi"/>
+                <w:color w:val="1F1F1F"/>
+              </w:rPr>
+            </w:pPr>
+            <w:r>
+              <w:rPr>
+                <w:rFonts w:asciiTheme="minorHAnsi" w:hAnsiTheme="minorHAnsi" w:cstheme="minorHAnsi"/>
+                <w:color w:val="1F1F1F"/>
+              </w:rPr>
+              <w:t>TC-004</w:t>
+            </w:r>
+          </w:p>
+        </w:tc>
+        <w:tc>
+          <w:tcPr>
+            <w:tcW w:w="1285" w:type="dxa"/>
+          </w:tcPr>
+          <w:p>
+            <w:pPr>
+              <w:spacing w:before="240" w:after="240"/>
+              <w:rPr>
+                <w:rFonts w:asciiTheme="minorHAnsi" w:hAnsiTheme="minorHAnsi" w:cstheme="minorHAnsi"/>
+                <w:color w:val="1F1F1F"/>
+              </w:rPr>
+            </w:pPr>
+            <w:r>
+              <w:rPr>
+                <w:rFonts w:asciiTheme="minorHAnsi" w:hAnsiTheme="minorHAnsi" w:cstheme="minorHAnsi"/>
+                <w:color w:val="1F1F1F"/>
+              </w:rPr>
+              <w:t>Make new friends</w:t>
+            </w:r>
+          </w:p>
+        </w:tc>
+        <w:tc>
+          <w:tcPr>
+            <w:tcW w:w="2812" w:type="dxa"/>
+          </w:tcPr>
+          <w:p>
+            <w:pPr>
+              <w:rPr>
+                <w:rFonts w:asciiTheme="minorHAnsi" w:hAnsiTheme="minorHAnsi" w:cstheme="minorHAnsi"/>
+                <w:color w:val="1F1F1F"/>
+              </w:rPr>
+            </w:pPr>
+            <w:r>
+              <w:rPr>
+                <w:rFonts w:asciiTheme="minorHAnsi" w:hAnsiTheme="minorHAnsi" w:cstheme="minorHAnsi"/>
+                <w:color w:val="1F1F1F"/>
+              </w:rPr>
+              <w:t>1.Log in to the application</w:t>
+            </w:r>
+          </w:p>
+          <w:p>
+            <w:pPr>
+              <w:rPr>
+                <w:rFonts w:asciiTheme="minorHAnsi" w:hAnsiTheme="minorHAnsi" w:cstheme="minorHAnsi"/>
+                <w:color w:val="1F1F1F"/>
+              </w:rPr>
+            </w:pPr>
+            <w:r>
+              <w:rPr>
+                <w:rFonts w:asciiTheme="minorHAnsi" w:hAnsiTheme="minorHAnsi" w:cstheme="minorHAnsi"/>
+                <w:color w:val="1F1F1F"/>
+              </w:rPr>
+              <w:t>2.Navigate to Add friends section</w:t>
+            </w:r>
+          </w:p>
+          <w:p>
+            <w:pPr>
+              <w:rPr>
+                <w:rFonts w:asciiTheme="minorHAnsi" w:hAnsiTheme="minorHAnsi" w:cstheme="minorHAnsi"/>
+                <w:color w:val="1F1F1F"/>
+              </w:rPr>
+            </w:pPr>
+            <w:r>
+              <w:rPr>
+                <w:rFonts w:asciiTheme="minorHAnsi" w:hAnsiTheme="minorHAnsi" w:cstheme="minorHAnsi"/>
+                <w:color w:val="1F1F1F"/>
+              </w:rPr>
+              <w:t>3</w:t>
+            </w:r>
+            <w:r>
+              <w:rPr>
+                <w:rFonts w:asciiTheme="minorHAnsi" w:hAnsiTheme="minorHAnsi" w:cstheme="minorHAnsi"/>
+                <w:color w:val="1F1F1F"/>
+              </w:rPr>
+              <w:t>.Search for the person to whom you want to send friend request</w:t>
+            </w:r>
+          </w:p>
+          <w:p>
+            <w:pPr>
+              <w:rPr>
+                <w:rFonts w:asciiTheme="minorHAnsi" w:hAnsiTheme="minorHAnsi" w:cstheme="minorHAnsi"/>
+                <w:color w:val="1F1F1F"/>
+              </w:rPr>
+            </w:pPr>
+            <w:r>
+              <w:rPr>
+                <w:rFonts w:asciiTheme="minorHAnsi" w:hAnsiTheme="minorHAnsi" w:cstheme="minorHAnsi"/>
+                <w:color w:val="1F1F1F"/>
+              </w:rPr>
+              <w:t>4</w:t>
+            </w:r>
+            <w:r>
+              <w:rPr>
+                <w:rFonts w:asciiTheme="minorHAnsi" w:hAnsiTheme="minorHAnsi" w:cstheme="minorHAnsi"/>
+                <w:color w:val="1F1F1F"/>
+              </w:rPr>
+              <w:t xml:space="preserve">.Click on </w:t>
+            </w:r>
+            <w:r>
+              <w:rPr>
+                <w:rFonts w:asciiTheme="minorHAnsi" w:hAnsiTheme="minorHAnsi" w:cstheme="minorHAnsi"/>
+                <w:color w:val="1F1F1F"/>
+              </w:rPr>
+              <w:t xml:space="preserve">Add Friend </w:t>
+            </w:r>
+            <w:r>
+              <w:rPr>
+                <w:rFonts w:asciiTheme="minorHAnsi" w:hAnsiTheme="minorHAnsi" w:cstheme="minorHAnsi"/>
+                <w:color w:val="1F1F1F"/>
+              </w:rPr>
+              <w:t>button</w:t>
+            </w:r>
+          </w:p>
+        </w:tc>
+        <w:tc>
+          <w:tcPr>
+            <w:tcW w:w="1417" w:type="dxa"/>
+          </w:tcPr>
+          <w:p>
+            <w:pPr>
+              <w:spacing w:before="240" w:after="240"/>
+              <w:rPr>
+                <w:rFonts w:asciiTheme="minorHAnsi" w:hAnsiTheme="minorHAnsi" w:cstheme="minorHAnsi"/>
+                <w:color w:val="1F1F1F"/>
+              </w:rPr>
+            </w:pPr>
+            <w:r>
+              <w:rPr>
+                <w:rFonts w:asciiTheme="minorHAnsi" w:hAnsiTheme="minorHAnsi" w:cstheme="minorHAnsi"/>
+                <w:color w:val="1F1F1F"/>
+              </w:rPr>
+              <w:t>User can add friend successfully</w:t>
+            </w:r>
+          </w:p>
+        </w:tc>
+        <w:tc>
+          <w:tcPr>
+            <w:tcW w:w="1560" w:type="dxa"/>
+          </w:tcPr>
+          <w:p>
+            <w:pPr>
+              <w:spacing w:before="240" w:after="240"/>
+              <w:rPr>
+                <w:rFonts w:asciiTheme="minorHAnsi" w:hAnsiTheme="minorHAnsi" w:cstheme="minorHAnsi"/>
+                <w:color w:val="1F1F1F"/>
+              </w:rPr>
+            </w:pPr>
+            <w:r>
+              <w:rPr>
+                <w:rFonts w:asciiTheme="minorHAnsi" w:hAnsiTheme="minorHAnsi" w:cstheme="minorHAnsi"/>
+                <w:color w:val="1F1F1F"/>
+              </w:rPr>
+              <w:t xml:space="preserve">User was able to </w:t>
+            </w:r>
+            <w:r>
+              <w:rPr>
+                <w:rFonts w:asciiTheme="minorHAnsi" w:hAnsiTheme="minorHAnsi" w:cstheme="minorHAnsi"/>
+                <w:color w:val="1F1F1F"/>
+              </w:rPr>
+              <w:t>add friend successfully</w:t>
+            </w:r>
+          </w:p>
+        </w:tc>
+        <w:tc>
+          <w:tcPr>
+            <w:tcW w:w="708" w:type="dxa"/>
+          </w:tcPr>
+          <w:p>
+            <w:pPr>
+              <w:spacing w:before="240" w:after="240"/>
+              <w:rPr>
+                <w:rFonts w:asciiTheme="minorHAnsi" w:hAnsiTheme="minorHAnsi" w:cstheme="minorHAnsi"/>
+                <w:color w:val="1F1F1F"/>
+              </w:rPr>
+            </w:pPr>
+            <w:r>
+              <w:rPr>
+                <w:rFonts w:asciiTheme="minorHAnsi" w:hAnsiTheme="minorHAnsi" w:cstheme="minorHAnsi"/>
+                <w:color w:val="1F1F1F"/>
+              </w:rPr>
+              <w:t>Pass</w:t>
+            </w:r>
+          </w:p>
+        </w:tc>
+      </w:tr>
+      <w:tr>
+        <w:tc>
+          <w:tcPr>
+            <w:tcW w:w="1285" w:type="dxa"/>
+          </w:tcPr>
+          <w:p>
+            <w:pPr>
+              <w:spacing w:before="240" w:after="240"/>
+              <w:rPr>
+                <w:rFonts w:asciiTheme="minorHAnsi" w:hAnsiTheme="minorHAnsi" w:cstheme="minorHAnsi"/>
+                <w:color w:val="1F1F1F"/>
+              </w:rPr>
+            </w:pPr>
+            <w:r>
+              <w:rPr>
+                <w:rFonts w:asciiTheme="minorHAnsi" w:hAnsiTheme="minorHAnsi" w:cstheme="minorHAnsi"/>
+                <w:color w:val="1F1F1F"/>
+              </w:rPr>
+              <w:t>TC-005</w:t>
+            </w:r>
+          </w:p>
+        </w:tc>
+        <w:tc>
+          <w:tcPr>
+            <w:tcW w:w="1285" w:type="dxa"/>
+          </w:tcPr>
+          <w:p>
+            <w:pPr>
+              <w:spacing w:before="240" w:after="240"/>
+              <w:rPr>
+                <w:rFonts w:asciiTheme="minorHAnsi" w:hAnsiTheme="minorHAnsi" w:cstheme="minorHAnsi"/>
+                <w:color w:val="1F1F1F"/>
+              </w:rPr>
+            </w:pPr>
+            <w:r>
+              <w:rPr>
+                <w:rFonts w:asciiTheme="minorHAnsi" w:hAnsiTheme="minorHAnsi" w:cstheme="minorHAnsi"/>
+                <w:color w:val="1F1F1F"/>
+              </w:rPr>
+              <w:t xml:space="preserve">Messaging others </w:t>
+            </w:r>
+          </w:p>
+        </w:tc>
+        <w:tc>
+          <w:tcPr>
+            <w:tcW w:w="2812" w:type="dxa"/>
+          </w:tcPr>
+          <w:p>
+            <w:pPr>
+              <w:rPr>
+                <w:rFonts w:asciiTheme="minorHAnsi" w:hAnsiTheme="minorHAnsi" w:cstheme="minorHAnsi"/>
+                <w:color w:val="1F1F1F"/>
+              </w:rPr>
+            </w:pPr>
+            <w:r>
+              <w:rPr>
+                <w:rFonts w:asciiTheme="minorHAnsi" w:hAnsiTheme="minorHAnsi" w:cstheme="minorHAnsi"/>
+                <w:color w:val="1F1F1F"/>
+              </w:rPr>
+              <w:t xml:space="preserve">1.Log </w:t>
+            </w:r>
+            <w:r>
+              <w:rPr>
+                <w:rFonts w:asciiTheme="minorHAnsi" w:hAnsiTheme="minorHAnsi" w:cstheme="minorHAnsi"/>
+                <w:color w:val="1F1F1F"/>
+              </w:rPr>
+              <w:t>in to the application</w:t>
+            </w:r>
+          </w:p>
+          <w:p>
+            <w:pPr>
+              <w:rPr>
+                <w:rFonts w:asciiTheme="minorHAnsi" w:hAnsiTheme="minorHAnsi" w:cstheme="minorHAnsi"/>
+                <w:color w:val="1F1F1F"/>
+              </w:rPr>
+            </w:pPr>
+            <w:r>
+              <w:rPr>
+                <w:rFonts w:asciiTheme="minorHAnsi" w:hAnsiTheme="minorHAnsi" w:cstheme="minorHAnsi"/>
+                <w:color w:val="1F1F1F"/>
+              </w:rPr>
+              <w:t>2. Navigate to the</w:t>
+            </w:r>
+            <w:r>
+              <w:rPr>
+                <w:rFonts w:asciiTheme="minorHAnsi" w:hAnsiTheme="minorHAnsi" w:cstheme="minorHAnsi"/>
+                <w:color w:val="1F1F1F"/>
+              </w:rPr>
+              <w:t xml:space="preserve"> messages section</w:t>
+            </w:r>
+          </w:p>
+          <w:p>
+            <w:pPr>
+              <w:rPr>
+                <w:rFonts w:asciiTheme="minorHAnsi" w:hAnsiTheme="minorHAnsi" w:cstheme="minorHAnsi"/>
+                <w:color w:val="1F1F1F"/>
+              </w:rPr>
+            </w:pPr>
+            <w:r>
+              <w:rPr>
+                <w:rFonts w:asciiTheme="minorHAnsi" w:hAnsiTheme="minorHAnsi" w:cstheme="minorHAnsi"/>
+                <w:color w:val="1F1F1F"/>
+              </w:rPr>
+              <w:t>3.</w:t>
+            </w:r>
+            <w:r>
+              <w:rPr>
+                <w:rFonts w:asciiTheme="minorHAnsi" w:hAnsiTheme="minorHAnsi" w:cstheme="minorHAnsi"/>
+                <w:color w:val="1F1F1F"/>
+              </w:rPr>
+              <w:t>Select the friend you want to message</w:t>
+            </w:r>
+          </w:p>
+          <w:p>
+            <w:pPr>
+              <w:rPr>
+                <w:rFonts w:asciiTheme="minorHAnsi" w:hAnsiTheme="minorHAnsi" w:cstheme="minorHAnsi"/>
+                <w:color w:val="1F1F1F"/>
+              </w:rPr>
+            </w:pPr>
+            <w:r>
+              <w:rPr>
+                <w:rFonts w:asciiTheme="minorHAnsi" w:hAnsiTheme="minorHAnsi" w:cstheme="minorHAnsi"/>
+                <w:color w:val="1F1F1F"/>
+              </w:rPr>
+              <w:t>4.Type the message</w:t>
+            </w:r>
+          </w:p>
+          <w:p>
+            <w:pPr>
+              <w:rPr>
+                <w:rFonts w:asciiTheme="minorHAnsi" w:hAnsiTheme="minorHAnsi" w:cstheme="minorHAnsi"/>
+                <w:color w:val="1F1F1F"/>
+              </w:rPr>
+            </w:pPr>
+            <w:r>
+              <w:rPr>
+                <w:rFonts w:asciiTheme="minorHAnsi" w:hAnsiTheme="minorHAnsi" w:cstheme="minorHAnsi"/>
+                <w:color w:val="1F1F1F"/>
+              </w:rPr>
+              <w:t>5.Click on send button</w:t>
+            </w:r>
+          </w:p>
+        </w:tc>
+        <w:tc>
+          <w:tcPr>
+            <w:tcW w:w="1417" w:type="dxa"/>
+          </w:tcPr>
+          <w:p>
+            <w:pPr>
+              <w:spacing w:before="240" w:after="240"/>
+              <w:rPr>
+                <w:rFonts w:asciiTheme="minorHAnsi" w:hAnsiTheme="minorHAnsi" w:cstheme="minorHAnsi"/>
+                <w:color w:val="1F1F1F"/>
+              </w:rPr>
+            </w:pPr>
+            <w:r>
+              <w:rPr>
+                <w:rFonts w:asciiTheme="minorHAnsi" w:hAnsiTheme="minorHAnsi" w:cstheme="minorHAnsi"/>
+                <w:color w:val="1F1F1F"/>
+              </w:rPr>
+              <w:t xml:space="preserve">User can </w:t>
+            </w:r>
+            <w:r>
+              <w:rPr>
+                <w:rFonts w:asciiTheme="minorHAnsi" w:hAnsiTheme="minorHAnsi" w:cstheme="minorHAnsi"/>
+                <w:color w:val="1F1F1F"/>
+              </w:rPr>
+              <w:t>message successfully</w:t>
+            </w:r>
+          </w:p>
+        </w:tc>
+        <w:tc>
+          <w:tcPr>
+            <w:tcW w:w="1560" w:type="dxa"/>
+          </w:tcPr>
+          <w:p>
+            <w:pPr>
+              <w:spacing w:before="240" w:after="240"/>
+              <w:rPr>
+                <w:rFonts w:asciiTheme="minorHAnsi" w:hAnsiTheme="minorHAnsi" w:cstheme="minorHAnsi"/>
+                <w:color w:val="1F1F1F"/>
+              </w:rPr>
+            </w:pPr>
+            <w:r>
+              <w:rPr>
+                <w:rFonts w:asciiTheme="minorHAnsi" w:hAnsiTheme="minorHAnsi" w:cstheme="minorHAnsi"/>
+                <w:color w:val="1F1F1F"/>
+              </w:rPr>
+              <w:t>Messages do not appear in the conversation thread</w:t>
+            </w:r>
+          </w:p>
+        </w:tc>
+        <w:tc>
+          <w:tcPr>
+            <w:tcW w:w="708" w:type="dxa"/>
+          </w:tcPr>
+          <w:p>
+            <w:pPr>
+              <w:spacing w:before="240" w:after="240"/>
+              <w:rPr>
+                <w:rFonts w:asciiTheme="minorHAnsi" w:hAnsiTheme="minorHAnsi" w:cstheme="minorHAnsi"/>
+                <w:color w:val="1F1F1F"/>
+              </w:rPr>
+            </w:pPr>
+            <w:r>
+              <w:rPr>
+                <w:rFonts w:asciiTheme="minorHAnsi" w:hAnsiTheme="minorHAnsi" w:cstheme="minorHAnsi"/>
+                <w:color w:val="1F1F1F"/>
+              </w:rPr>
+              <w:t>Fail</w:t>
+            </w:r>
+          </w:p>
+        </w:tc>
+      </w:tr>
+      <w:tr>
+        <w:tc>
+          <w:tcPr>
+            <w:tcW w:w="1285" w:type="dxa"/>
+          </w:tcPr>
+          <w:p>
+            <w:pPr>
+              <w:spacing w:before="240" w:after="240"/>
+              <w:rPr>
+                <w:rFonts w:asciiTheme="minorHAnsi" w:hAnsiTheme="minorHAnsi" w:cstheme="minorHAnsi"/>
+                <w:color w:val="1F1F1F"/>
+              </w:rPr>
+            </w:pPr>
+            <w:r>
+              <w:rPr>
+                <w:rFonts w:asciiTheme="minorHAnsi" w:hAnsiTheme="minorHAnsi" w:cstheme="minorHAnsi"/>
+                <w:color w:val="1F1F1F"/>
+              </w:rPr>
+              <w:t>TC-006</w:t>
+            </w:r>
+          </w:p>
+        </w:tc>
+        <w:tc>
+          <w:tcPr>
+            <w:tcW w:w="1285" w:type="dxa"/>
+          </w:tcPr>
+          <w:p>
+            <w:pPr>
+              <w:spacing w:before="240" w:after="240"/>
+              <w:rPr>
+                <w:rFonts w:asciiTheme="minorHAnsi" w:hAnsiTheme="minorHAnsi" w:cstheme="minorHAnsi"/>
+                <w:color w:val="1F1F1F"/>
+              </w:rPr>
+            </w:pPr>
+            <w:r>
+              <w:rPr>
+                <w:rFonts w:asciiTheme="minorHAnsi" w:hAnsiTheme="minorHAnsi" w:cstheme="minorHAnsi"/>
+                <w:color w:val="1F1F1F"/>
+              </w:rPr>
+              <w:t>Comment and like posts</w:t>
+            </w:r>
+          </w:p>
+        </w:tc>
+        <w:tc>
+          <w:tcPr>
+            <w:tcW w:w="2812" w:type="dxa"/>
+          </w:tcPr>
+          <w:p>
+            <w:pPr>
+              <w:rPr>
+                <w:rFonts w:asciiTheme="minorHAnsi" w:hAnsiTheme="minorHAnsi" w:cstheme="minorHAnsi"/>
+                <w:color w:val="1F1F1F"/>
+              </w:rPr>
+            </w:pPr>
+            <w:r>
+              <w:rPr>
+                <w:rFonts w:asciiTheme="minorHAnsi" w:hAnsiTheme="minorHAnsi" w:cstheme="minorHAnsi"/>
+                <w:color w:val="1F1F1F"/>
+              </w:rPr>
+              <w:t>1.Log in to the application</w:t>
+            </w:r>
+          </w:p>
+          <w:p>
+            <w:pPr>
+              <w:rPr>
+                <w:rFonts w:asciiTheme="minorHAnsi" w:hAnsiTheme="minorHAnsi" w:cstheme="minorHAnsi"/>
+                <w:color w:val="1F1F1F"/>
+              </w:rPr>
+            </w:pPr>
+            <w:r>
+              <w:rPr>
+                <w:rFonts w:asciiTheme="minorHAnsi" w:hAnsiTheme="minorHAnsi" w:cstheme="minorHAnsi"/>
+                <w:color w:val="1F1F1F"/>
+              </w:rPr>
+              <w:t xml:space="preserve">2.Navigate to the </w:t>
+            </w:r>
+            <w:r>
+              <w:rPr>
+                <w:rFonts w:asciiTheme="minorHAnsi" w:hAnsiTheme="minorHAnsi" w:cstheme="minorHAnsi"/>
+                <w:color w:val="1F1F1F"/>
+              </w:rPr>
+              <w:t>home section</w:t>
+            </w:r>
+          </w:p>
+          <w:p>
+            <w:pPr>
+              <w:rPr>
+                <w:rFonts w:asciiTheme="minorHAnsi" w:hAnsiTheme="minorHAnsi" w:cstheme="minorHAnsi"/>
+                <w:color w:val="1F1F1F"/>
+              </w:rPr>
+            </w:pPr>
+            <w:r>
+              <w:rPr>
+                <w:rFonts w:asciiTheme="minorHAnsi" w:hAnsiTheme="minorHAnsi" w:cstheme="minorHAnsi"/>
+                <w:color w:val="1F1F1F"/>
+              </w:rPr>
+              <w:t>3.Click on the like button to like the post</w:t>
+            </w:r>
+          </w:p>
+          <w:p>
+            <w:pPr>
+              <w:rPr>
+                <w:rFonts w:asciiTheme="minorHAnsi" w:hAnsiTheme="minorHAnsi" w:cstheme="minorHAnsi"/>
+                <w:color w:val="1F1F1F"/>
+              </w:rPr>
+            </w:pPr>
+            <w:r>
+              <w:rPr>
+                <w:rFonts w:asciiTheme="minorHAnsi" w:hAnsiTheme="minorHAnsi" w:cstheme="minorHAnsi"/>
+                <w:color w:val="1F1F1F"/>
+              </w:rPr>
+              <w:t>4.Click on the comment button to comment on the post</w:t>
+            </w:r>
+          </w:p>
+        </w:tc>
+        <w:tc>
+          <w:tcPr>
+            <w:tcW w:w="1417" w:type="dxa"/>
+          </w:tcPr>
+          <w:p>
+            <w:pPr>
+              <w:spacing w:before="240" w:after="240"/>
+              <w:rPr>
+                <w:rFonts w:asciiTheme="minorHAnsi" w:hAnsiTheme="minorHAnsi" w:cstheme="minorHAnsi"/>
+                <w:color w:val="1F1F1F"/>
+              </w:rPr>
+            </w:pPr>
+            <w:r>
+              <w:rPr>
+                <w:rFonts w:asciiTheme="minorHAnsi" w:hAnsiTheme="minorHAnsi" w:cstheme="minorHAnsi"/>
+                <w:color w:val="1F1F1F"/>
+              </w:rPr>
+              <w:t>User can comment and like posts successfully</w:t>
+            </w:r>
+          </w:p>
+        </w:tc>
+        <w:tc>
+          <w:tcPr>
+            <w:tcW w:w="1560" w:type="dxa"/>
+          </w:tcPr>
+          <w:p>
+            <w:pPr>
+              <w:spacing w:before="240" w:after="240"/>
+              <w:rPr>
+                <w:rFonts w:asciiTheme="minorHAnsi" w:hAnsiTheme="minorHAnsi" w:cstheme="minorHAnsi"/>
+                <w:color w:val="1F1F1F"/>
+              </w:rPr>
+            </w:pPr>
+            <w:r>
+              <w:rPr>
+                <w:rFonts w:asciiTheme="minorHAnsi" w:hAnsiTheme="minorHAnsi" w:cstheme="minorHAnsi"/>
+                <w:color w:val="1F1F1F"/>
+              </w:rPr>
+              <w:t>The like count does not change and comments don’t appear</w:t>
+            </w:r>
+          </w:p>
+        </w:tc>
+        <w:tc>
+          <w:tcPr>
+            <w:tcW w:w="708" w:type="dxa"/>
+          </w:tcPr>
+          <w:p>
+            <w:pPr>
+              <w:spacing w:before="240" w:after="240"/>
+              <w:rPr>
+                <w:rFonts w:asciiTheme="minorHAnsi" w:hAnsiTheme="minorHAnsi" w:cstheme="minorHAnsi"/>
+                <w:color w:val="1F1F1F"/>
+              </w:rPr>
+            </w:pPr>
+            <w:r>
+              <w:rPr>
+                <w:rFonts w:asciiTheme="minorHAnsi" w:hAnsiTheme="minorHAnsi" w:cstheme="minorHAnsi"/>
+                <w:color w:val="1F1F1F"/>
+              </w:rPr>
+              <w:t>Fail</w:t>
+            </w:r>
+          </w:p>
+        </w:tc>
+      </w:tr>
+      <w:tr>
+        <w:tc>
+          <w:tcPr>
+            <w:tcW w:w="1285" w:type="dxa"/>
+          </w:tcPr>
+          <w:p>
+            <w:pPr>
+              <w:spacing w:before="240" w:after="240"/>
+              <w:rPr>
+                <w:rFonts w:asciiTheme="minorHAnsi" w:hAnsiTheme="minorHAnsi" w:cstheme="minorHAnsi"/>
+                <w:color w:val="1F1F1F"/>
+              </w:rPr>
+            </w:pPr>
+            <w:r>
+              <w:rPr>
+                <w:rFonts w:asciiTheme="minorHAnsi" w:hAnsiTheme="minorHAnsi" w:cstheme="minorHAnsi"/>
+                <w:color w:val="1F1F1F"/>
+              </w:rPr>
+              <w:t>TC-007</w:t>
+            </w:r>
+          </w:p>
+        </w:tc>
+        <w:tc>
+          <w:tcPr>
+            <w:tcW w:w="1285" w:type="dxa"/>
+          </w:tcPr>
+          <w:p>
+            <w:pPr>
+              <w:spacing w:before="240" w:after="240"/>
+              <w:rPr>
+                <w:rFonts w:asciiTheme="minorHAnsi" w:hAnsiTheme="minorHAnsi" w:cstheme="minorHAnsi"/>
+                <w:color w:val="1F1F1F"/>
+              </w:rPr>
+            </w:pPr>
+            <w:r>
+              <w:rPr>
+                <w:rFonts w:asciiTheme="minorHAnsi" w:hAnsiTheme="minorHAnsi" w:cstheme="minorHAnsi"/>
+                <w:color w:val="1F1F1F"/>
+              </w:rPr>
+              <w:t xml:space="preserve"> </w:t>
+            </w:r>
+            <w:r>
+              <w:rPr>
+                <w:rFonts w:asciiTheme="minorHAnsi" w:hAnsiTheme="minorHAnsi" w:cstheme="minorHAnsi"/>
+                <w:color w:val="1F1F1F"/>
+              </w:rPr>
+              <w:t>View posts</w:t>
+            </w:r>
+          </w:p>
+        </w:tc>
+        <w:tc>
+          <w:tcPr>
+            <w:tcW w:w="2812" w:type="dxa"/>
+          </w:tcPr>
+          <w:p>
+            <w:pPr>
+              <w:rPr>
+                <w:rFonts w:asciiTheme="minorHAnsi" w:hAnsiTheme="minorHAnsi" w:cstheme="minorHAnsi"/>
+                <w:color w:val="1F1F1F"/>
+              </w:rPr>
+            </w:pPr>
+            <w:r>
+              <w:rPr>
+                <w:rFonts w:asciiTheme="minorHAnsi" w:hAnsiTheme="minorHAnsi" w:cstheme="minorHAnsi"/>
+                <w:color w:val="1F1F1F"/>
+              </w:rPr>
+              <w:t>1.Log in to the application</w:t>
+            </w:r>
+          </w:p>
+          <w:p>
+            <w:pPr>
+              <w:rPr>
+                <w:rFonts w:asciiTheme="minorHAnsi" w:hAnsiTheme="minorHAnsi" w:cstheme="minorHAnsi"/>
+                <w:color w:val="1F1F1F"/>
+              </w:rPr>
+            </w:pPr>
+            <w:r>
+              <w:rPr>
+                <w:rFonts w:asciiTheme="minorHAnsi" w:hAnsiTheme="minorHAnsi" w:cstheme="minorHAnsi"/>
+                <w:color w:val="1F1F1F"/>
+              </w:rPr>
+              <w:t>2</w:t>
+            </w:r>
+            <w:r>
+              <w:rPr>
+                <w:rFonts w:asciiTheme="minorHAnsi" w:hAnsiTheme="minorHAnsi" w:cstheme="minorHAnsi"/>
+                <w:color w:val="1F1F1F"/>
+              </w:rPr>
+              <w:t>.Navigate to home and able to view posts</w:t>
+            </w:r>
+          </w:p>
+        </w:tc>
+        <w:tc>
+          <w:tcPr>
+            <w:tcW w:w="1417" w:type="dxa"/>
+          </w:tcPr>
+          <w:p>
+            <w:pPr>
+              <w:rPr>
+                <w:rFonts w:asciiTheme="minorHAnsi" w:hAnsiTheme="minorHAnsi" w:cstheme="minorHAnsi"/>
+                <w:color w:val="1F1F1F"/>
+              </w:rPr>
+            </w:pPr>
+            <w:r>
+              <w:rPr>
+                <w:rFonts w:asciiTheme="minorHAnsi" w:hAnsiTheme="minorHAnsi" w:cstheme="minorHAnsi"/>
+                <w:color w:val="1F1F1F"/>
+              </w:rPr>
+              <w:t>User can view posts</w:t>
+            </w:r>
+            <w:r>
+              <w:rPr>
+                <w:rFonts w:asciiTheme="minorHAnsi" w:hAnsiTheme="minorHAnsi" w:cstheme="minorHAnsi"/>
+                <w:color w:val="1F1F1F"/>
+              </w:rPr>
+              <w:t xml:space="preserve"> successfully in the home page</w:t>
+            </w:r>
+          </w:p>
+        </w:tc>
+        <w:tc>
+          <w:tcPr>
+            <w:tcW w:w="1560" w:type="dxa"/>
+          </w:tcPr>
+          <w:p>
+            <w:pPr>
+              <w:rPr>
+                <w:rFonts w:asciiTheme="minorHAnsi" w:hAnsiTheme="minorHAnsi" w:cstheme="minorHAnsi"/>
+                <w:color w:val="1F1F1F"/>
+              </w:rPr>
+            </w:pPr>
+            <w:r>
+              <w:rPr>
+                <w:rFonts w:asciiTheme="minorHAnsi" w:hAnsiTheme="minorHAnsi" w:cstheme="minorHAnsi"/>
+                <w:color w:val="1F1F1F"/>
+              </w:rPr>
+              <w:t>Users are able to view posts</w:t>
+            </w:r>
+          </w:p>
+        </w:tc>
+        <w:tc>
+          <w:tcPr>
+            <w:tcW w:w="708" w:type="dxa"/>
+          </w:tcPr>
+          <w:p>
+            <w:pPr>
+              <w:spacing w:before="240" w:after="240"/>
+              <w:rPr>
+                <w:rFonts w:asciiTheme="minorHAnsi" w:hAnsiTheme="minorHAnsi" w:cstheme="minorHAnsi"/>
+                <w:color w:val="1F1F1F"/>
+              </w:rPr>
+            </w:pPr>
+            <w:r>
+              <w:rPr>
+                <w:rFonts w:asciiTheme="minorHAnsi" w:hAnsiTheme="minorHAnsi" w:cstheme="minorHAnsi"/>
+                <w:color w:val="1F1F1F"/>
+              </w:rPr>
+              <w:t>Pass</w:t>
             </w:r>
           </w:p>
         </w:tc>
@@ -912,6 +2192,7 @@
           <w:b/>
           <w:bCs/>
         </w:rPr>
+        <w:lastRenderedPageBreak/>
         <w:t>Bug Tracking:</w:t>
       </w:r>
     </w:p>
@@ -919,17 +2200,17 @@
       <w:tblPr>
         <w:tblStyle w:val="TableGrid"/>
         <w:tblpPr w:leftFromText="180" w:rightFromText="180" w:topFromText="180" w:bottomFromText="180" w:vertAnchor="text" w:tblpX="90"/>
-        <w:tblW w:w="8642" w:type="dxa"/>
+        <w:tblW w:w="9776" w:type="dxa"/>
         <w:tblLayout w:type="fixed"/>
         <w:tblLook w:val="0600" w:firstRow="0" w:lastRow="0" w:firstColumn="0" w:lastColumn="0" w:noHBand="1" w:noVBand="1"/>
       </w:tblPr>
       <w:tblGrid>
         <w:gridCol w:w="1129"/>
-        <w:gridCol w:w="1441"/>
-        <w:gridCol w:w="2245"/>
-        <w:gridCol w:w="1276"/>
+        <w:gridCol w:w="1701"/>
+        <w:gridCol w:w="2268"/>
+        <w:gridCol w:w="993"/>
         <w:gridCol w:w="1134"/>
-        <w:gridCol w:w="1417"/>
+        <w:gridCol w:w="2551"/>
       </w:tblGrid>
       <w:tr>
         <w:trPr>
@@ -958,7 +2239,7 @@
         </w:tc>
         <w:tc>
           <w:tcPr>
-            <w:tcW w:w="1441" w:type="dxa"/>
+            <w:tcW w:w="1701" w:type="dxa"/>
           </w:tcPr>
           <w:p>
             <w:pPr>
@@ -979,7 +2260,7 @@
         </w:tc>
         <w:tc>
           <w:tcPr>
-            <w:tcW w:w="2245" w:type="dxa"/>
+            <w:tcW w:w="2268" w:type="dxa"/>
           </w:tcPr>
           <w:p>
             <w:pPr>
@@ -1007,7 +2288,7 @@
         </w:tc>
         <w:tc>
           <w:tcPr>
-            <w:tcW w:w="1276" w:type="dxa"/>
+            <w:tcW w:w="993" w:type="dxa"/>
           </w:tcPr>
           <w:p>
             <w:pPr>
@@ -1049,7 +2330,7 @@
         </w:tc>
         <w:tc>
           <w:tcPr>
-            <w:tcW w:w="1417" w:type="dxa"/>
+            <w:tcW w:w="2551" w:type="dxa"/>
           </w:tcPr>
           <w:p>
             <w:pPr>
@@ -1079,7 +2360,7 @@
               <w:widowControl/>
               <w:spacing w:after="160" w:line="259" w:lineRule="auto"/>
               <w:rPr>
-                <w:rFonts w:asciiTheme="minorHAnsi" w:eastAsiaTheme="minorHAnsi" w:hAnsiTheme="minorHAnsi" w:cstheme="minorBidi"/>
+                <w:rFonts w:asciiTheme="minorHAnsi" w:eastAsiaTheme="minorHAnsi" w:hAnsiTheme="minorHAnsi" w:cstheme="minorHAnsi"/>
                 <w:kern w:val="2"/>
                 <w:lang w:eastAsia="en-US"/>
                 <w14:ligatures w14:val="standardContextual"/>
@@ -1087,7 +2368,7 @@
             </w:pPr>
             <w:r>
               <w:rPr>
-                <w:rFonts w:asciiTheme="minorHAnsi" w:eastAsiaTheme="minorHAnsi" w:hAnsiTheme="minorHAnsi" w:cstheme="minorBidi"/>
+                <w:rFonts w:asciiTheme="minorHAnsi" w:eastAsiaTheme="minorHAnsi" w:hAnsiTheme="minorHAnsi" w:cstheme="minorHAnsi"/>
                 <w:kern w:val="2"/>
                 <w:lang w:eastAsia="en-US"/>
                 <w14:ligatures w14:val="standardContextual"/>
@@ -1096,7 +2377,7 @@
             </w:r>
             <w:r>
               <w:rPr>
-                <w:rFonts w:asciiTheme="minorHAnsi" w:eastAsiaTheme="minorHAnsi" w:hAnsiTheme="minorHAnsi" w:cstheme="minorBidi"/>
+                <w:rFonts w:asciiTheme="minorHAnsi" w:eastAsiaTheme="minorHAnsi" w:hAnsiTheme="minorHAnsi" w:cstheme="minorHAnsi"/>
                 <w:kern w:val="2"/>
                 <w:lang w:eastAsia="en-US"/>
                 <w14:ligatures w14:val="standardContextual"/>
@@ -1105,7 +2386,7 @@
             </w:r>
             <w:r>
               <w:rPr>
-                <w:rFonts w:asciiTheme="minorHAnsi" w:eastAsiaTheme="minorHAnsi" w:hAnsiTheme="minorHAnsi" w:cstheme="minorBidi"/>
+                <w:rFonts w:asciiTheme="minorHAnsi" w:eastAsiaTheme="minorHAnsi" w:hAnsiTheme="minorHAnsi" w:cstheme="minorHAnsi"/>
                 <w:kern w:val="2"/>
                 <w:lang w:eastAsia="en-US"/>
                 <w14:ligatures w14:val="standardContextual"/>
@@ -1116,51 +2397,70 @@
         </w:tc>
         <w:tc>
           <w:tcPr>
-            <w:tcW w:w="1441" w:type="dxa"/>
-          </w:tcPr>
-          <w:p>
-            <w:r>
-              <w:t xml:space="preserve">[Describe the issue or bug </w:t>
-            </w:r>
-            <w:r>
-              <w:lastRenderedPageBreak/>
-              <w:t>encountered]</w:t>
-            </w:r>
-          </w:p>
-          <w:p>
-            <w:pPr>
-              <w:widowControl/>
-              <w:spacing w:after="160" w:line="259" w:lineRule="auto"/>
-              <w:rPr>
-                <w:rFonts w:asciiTheme="minorHAnsi" w:eastAsiaTheme="minorHAnsi" w:hAnsiTheme="minorHAnsi" w:cstheme="minorBidi"/>
+            <w:tcW w:w="1701" w:type="dxa"/>
+          </w:tcPr>
+          <w:p>
+            <w:pPr>
+              <w:rPr>
+                <w:rFonts w:asciiTheme="minorHAnsi" w:eastAsiaTheme="minorHAnsi" w:hAnsiTheme="minorHAnsi" w:cstheme="minorHAnsi"/>
                 <w:kern w:val="2"/>
                 <w:lang w:eastAsia="en-US"/>
                 <w14:ligatures w14:val="standardContextual"/>
               </w:rPr>
             </w:pPr>
-          </w:p>
-        </w:tc>
-        <w:tc>
-          <w:tcPr>
-            <w:tcW w:w="2245" w:type="dxa"/>
-          </w:tcPr>
-          <w:p>
-            <w:r>
-              <w:lastRenderedPageBreak/>
-              <w:t>[Step 1]</w:t>
-            </w:r>
-          </w:p>
-          <w:p>
-            <w:r>
-              <w:t>[Step 2]</w:t>
-            </w:r>
-          </w:p>
+            <w:r>
+              <w:rPr>
+                <w:rFonts w:asciiTheme="minorHAnsi" w:hAnsiTheme="minorHAnsi" w:cstheme="minorHAnsi"/>
+              </w:rPr>
+              <w:t>User Authentication- Failure to handle token expiration led to user session unexpectedly terminating</w:t>
+            </w:r>
+          </w:p>
+        </w:tc>
+        <w:tc>
+          <w:tcPr>
+            <w:tcW w:w="2268" w:type="dxa"/>
+          </w:tcPr>
+          <w:p>
+            <w:pPr>
+              <w:widowControl/>
+              <w:spacing w:line="259" w:lineRule="auto"/>
+              <w:rPr>
+                <w:rFonts w:asciiTheme="minorHAnsi" w:hAnsiTheme="minorHAnsi" w:cstheme="minorHAnsi"/>
+              </w:rPr>
+            </w:pPr>
+            <w:r>
+              <w:rPr>
+                <w:rFonts w:asciiTheme="minorHAnsi" w:hAnsiTheme="minorHAnsi" w:cstheme="minorHAnsi"/>
+              </w:rPr>
+              <w:t>1.Log in to the application</w:t>
+            </w:r>
+          </w:p>
+          <w:p>
+            <w:pPr>
+              <w:widowControl/>
+              <w:spacing w:line="259" w:lineRule="auto"/>
+              <w:rPr>
+                <w:rFonts w:asciiTheme="minorHAnsi" w:hAnsiTheme="minorHAnsi" w:cstheme="minorHAnsi"/>
+              </w:rPr>
+            </w:pPr>
+            <w:r>
+              <w:rPr>
+                <w:rFonts w:asciiTheme="minorHAnsi" w:hAnsiTheme="minorHAnsi" w:cstheme="minorHAnsi"/>
+              </w:rPr>
+              <w:t>2.Observe that after few seconds the user is being signed out unexpectedly</w:t>
+            </w:r>
+          </w:p>
+        </w:tc>
+        <w:tc>
+          <w:tcPr>
+            <w:tcW w:w="993" w:type="dxa"/>
+          </w:tcPr>
           <w:p>
             <w:pPr>
               <w:widowControl/>
               <w:spacing w:after="160" w:line="259" w:lineRule="auto"/>
               <w:rPr>
-                <w:rFonts w:asciiTheme="minorHAnsi" w:eastAsiaTheme="minorHAnsi" w:hAnsiTheme="minorHAnsi" w:cstheme="minorBidi"/>
+                <w:rFonts w:asciiTheme="minorHAnsi" w:eastAsiaTheme="minorHAnsi" w:hAnsiTheme="minorHAnsi" w:cstheme="minorHAnsi"/>
                 <w:kern w:val="2"/>
                 <w:lang w:eastAsia="en-US"/>
                 <w14:ligatures w14:val="standardContextual"/>
@@ -1168,25 +2468,25 @@
             </w:pPr>
             <w:r>
               <w:rPr>
-                <w:rFonts w:asciiTheme="minorHAnsi" w:eastAsiaTheme="minorHAnsi" w:hAnsiTheme="minorHAnsi" w:cstheme="minorBidi"/>
+                <w:rFonts w:asciiTheme="minorHAnsi" w:eastAsiaTheme="minorHAnsi" w:hAnsiTheme="minorHAnsi" w:cstheme="minorHAnsi"/>
                 <w:kern w:val="2"/>
                 <w:lang w:eastAsia="en-US"/>
                 <w14:ligatures w14:val="standardContextual"/>
               </w:rPr>
-              <w:t>[Step 3]</w:t>
-            </w:r>
-          </w:p>
-        </w:tc>
-        <w:tc>
-          <w:tcPr>
-            <w:tcW w:w="1276" w:type="dxa"/>
+              <w:t>High</w:t>
+            </w:r>
+          </w:p>
+        </w:tc>
+        <w:tc>
+          <w:tcPr>
+            <w:tcW w:w="1134" w:type="dxa"/>
           </w:tcPr>
           <w:p>
             <w:pPr>
               <w:widowControl/>
               <w:spacing w:after="160" w:line="259" w:lineRule="auto"/>
               <w:rPr>
-                <w:rFonts w:asciiTheme="minorHAnsi" w:eastAsiaTheme="minorHAnsi" w:hAnsiTheme="minorHAnsi" w:cstheme="minorBidi"/>
+                <w:rFonts w:asciiTheme="minorHAnsi" w:eastAsiaTheme="minorHAnsi" w:hAnsiTheme="minorHAnsi" w:cstheme="minorHAnsi"/>
                 <w:kern w:val="2"/>
                 <w:lang w:eastAsia="en-US"/>
                 <w14:ligatures w14:val="standardContextual"/>
@@ -1194,25 +2494,25 @@
             </w:pPr>
             <w:r>
               <w:rPr>
-                <w:rFonts w:asciiTheme="minorHAnsi" w:eastAsiaTheme="minorHAnsi" w:hAnsiTheme="minorHAnsi" w:cstheme="minorBidi"/>
+                <w:rFonts w:asciiTheme="minorHAnsi" w:eastAsiaTheme="minorHAnsi" w:hAnsiTheme="minorHAnsi" w:cstheme="minorHAnsi"/>
                 <w:kern w:val="2"/>
                 <w:lang w:eastAsia="en-US"/>
                 <w14:ligatures w14:val="standardContextual"/>
               </w:rPr>
-              <w:t>[Low/Medium/High]</w:t>
-            </w:r>
-          </w:p>
-        </w:tc>
-        <w:tc>
-          <w:tcPr>
-            <w:tcW w:w="1134" w:type="dxa"/>
+              <w:t>Closed</w:t>
+            </w:r>
+          </w:p>
+        </w:tc>
+        <w:tc>
+          <w:tcPr>
+            <w:tcW w:w="2551" w:type="dxa"/>
           </w:tcPr>
           <w:p>
             <w:pPr>
               <w:widowControl/>
               <w:spacing w:after="160" w:line="259" w:lineRule="auto"/>
               <w:rPr>
-                <w:rFonts w:asciiTheme="minorHAnsi" w:eastAsiaTheme="minorHAnsi" w:hAnsiTheme="minorHAnsi" w:cstheme="minorBidi"/>
+                <w:rFonts w:asciiTheme="minorHAnsi" w:eastAsiaTheme="minorHAnsi" w:hAnsiTheme="minorHAnsi" w:cstheme="minorHAnsi"/>
                 <w:kern w:val="2"/>
                 <w:lang w:eastAsia="en-US"/>
                 <w14:ligatures w14:val="standardContextual"/>
@@ -1220,62 +2520,9 @@
             </w:pPr>
             <w:r>
               <w:rPr>
-                <w:rFonts w:asciiTheme="minorHAnsi" w:eastAsiaTheme="minorHAnsi" w:hAnsiTheme="minorHAnsi" w:cstheme="minorBidi"/>
-                <w:kern w:val="2"/>
-                <w:lang w:eastAsia="en-US"/>
-                <w14:ligatures w14:val="standardContextual"/>
-              </w:rPr>
-              <w:t>[Open/In Progress/</w:t>
-            </w:r>
-            <w:r>
-              <w:rPr>
-                <w:rFonts w:asciiTheme="minorHAnsi" w:eastAsiaTheme="minorHAnsi" w:hAnsiTheme="minorHAnsi" w:cstheme="minorBidi"/>
-                <w:kern w:val="2"/>
-                <w:lang w:eastAsia="en-US"/>
-                <w14:ligatures w14:val="standardContextual"/>
-              </w:rPr>
-              <w:lastRenderedPageBreak/>
-              <w:t>Closed]</w:t>
-            </w:r>
-          </w:p>
-        </w:tc>
-        <w:tc>
-          <w:tcPr>
-            <w:tcW w:w="1417" w:type="dxa"/>
-          </w:tcPr>
-          <w:p>
-            <w:pPr>
-              <w:widowControl/>
-              <w:spacing w:after="160" w:line="259" w:lineRule="auto"/>
-              <w:rPr>
-                <w:rFonts w:asciiTheme="minorHAnsi" w:eastAsiaTheme="minorHAnsi" w:hAnsiTheme="minorHAnsi" w:cstheme="minorBidi"/>
-                <w:kern w:val="2"/>
-                <w:lang w:eastAsia="en-US"/>
-                <w14:ligatures w14:val="standardContextual"/>
-              </w:rPr>
-            </w:pPr>
-            <w:r>
-              <w:lastRenderedPageBreak/>
-              <w:t>[</w:t>
-            </w:r>
-            <w:r>
-              <w:rPr>
-                <w:rFonts w:asciiTheme="minorHAnsi" w:eastAsiaTheme="minorHAnsi" w:hAnsiTheme="minorHAnsi" w:cstheme="minorBidi"/>
-                <w:kern w:val="2"/>
-                <w:lang w:eastAsia="en-US"/>
-                <w14:ligatures w14:val="standardContextual"/>
-              </w:rPr>
-              <w:t xml:space="preserve">Any additional comments or </w:t>
-            </w:r>
-            <w:r>
-              <w:rPr>
-                <w:rFonts w:asciiTheme="minorHAnsi" w:eastAsiaTheme="minorHAnsi" w:hAnsiTheme="minorHAnsi" w:cstheme="minorBidi"/>
-                <w:kern w:val="2"/>
-                <w:lang w:eastAsia="en-US"/>
-                <w14:ligatures w14:val="standardContextual"/>
-              </w:rPr>
-              <w:lastRenderedPageBreak/>
-              <w:t>feedback]</w:t>
+                <w:rFonts w:asciiTheme="minorHAnsi" w:hAnsiTheme="minorHAnsi" w:cstheme="minorHAnsi"/>
+              </w:rPr>
+              <w:t>After resolving the bug, it was confirmed that users can now log in without any issues</w:t>
             </w:r>
           </w:p>
         </w:tc>
@@ -1289,72 +2536,332 @@
             <w:pPr>
               <w:spacing w:before="240" w:after="240"/>
               <w:rPr>
-                <w:color w:val="1F1F1F"/>
-              </w:rPr>
-            </w:pPr>
-            <w:r>
-              <w:rPr>
-                <w:color w:val="1F1F1F"/>
-              </w:rPr>
-              <w:lastRenderedPageBreak/>
-              <w:t>...</w:t>
-            </w:r>
-          </w:p>
-        </w:tc>
-        <w:tc>
-          <w:tcPr>
-            <w:tcW w:w="1441" w:type="dxa"/>
+                <w:rFonts w:asciiTheme="minorHAnsi" w:hAnsiTheme="minorHAnsi" w:cstheme="minorHAnsi"/>
+                <w:color w:val="1F1F1F"/>
+              </w:rPr>
+            </w:pPr>
+            <w:r>
+              <w:rPr>
+                <w:rFonts w:asciiTheme="minorHAnsi" w:hAnsiTheme="minorHAnsi" w:cstheme="minorHAnsi"/>
+                <w:color w:val="1F1F1F"/>
+              </w:rPr>
+              <w:t>BG-002</w:t>
+            </w:r>
+          </w:p>
+        </w:tc>
+        <w:tc>
+          <w:tcPr>
+            <w:tcW w:w="1701" w:type="dxa"/>
+          </w:tcPr>
+          <w:p>
+            <w:pPr>
+              <w:spacing w:after="240"/>
+              <w:rPr>
+                <w:rFonts w:asciiTheme="minorHAnsi" w:hAnsiTheme="minorHAnsi" w:cstheme="minorHAnsi"/>
+                <w:color w:val="1F1F1F"/>
+              </w:rPr>
+            </w:pPr>
+            <w:r>
+              <w:rPr>
+                <w:rFonts w:asciiTheme="minorHAnsi" w:hAnsiTheme="minorHAnsi" w:cstheme="minorHAnsi"/>
+                <w:color w:val="1F1F1F"/>
+              </w:rPr>
+              <w:t>Unable to like posts</w:t>
+            </w:r>
+          </w:p>
+        </w:tc>
+        <w:tc>
+          <w:tcPr>
+            <w:tcW w:w="2268" w:type="dxa"/>
+          </w:tcPr>
+          <w:p>
+            <w:pPr>
+              <w:rPr>
+                <w:rFonts w:asciiTheme="minorHAnsi" w:hAnsiTheme="minorHAnsi" w:cstheme="minorHAnsi"/>
+                <w:color w:val="1F1F1F"/>
+              </w:rPr>
+            </w:pPr>
+            <w:r>
+              <w:rPr>
+                <w:rFonts w:asciiTheme="minorHAnsi" w:hAnsiTheme="minorHAnsi" w:cstheme="minorHAnsi"/>
+                <w:color w:val="1F1F1F"/>
+              </w:rPr>
+              <w:t>1.Log in to the application</w:t>
+            </w:r>
+          </w:p>
+          <w:p>
+            <w:pPr>
+              <w:rPr>
+                <w:rFonts w:asciiTheme="minorHAnsi" w:hAnsiTheme="minorHAnsi" w:cstheme="minorHAnsi"/>
+                <w:color w:val="1F1F1F"/>
+              </w:rPr>
+            </w:pPr>
+            <w:r>
+              <w:rPr>
+                <w:rFonts w:asciiTheme="minorHAnsi" w:hAnsiTheme="minorHAnsi" w:cstheme="minorHAnsi"/>
+                <w:color w:val="1F1F1F"/>
+              </w:rPr>
+              <w:t>2.Navigate to the home section</w:t>
+            </w:r>
+          </w:p>
+          <w:p>
+            <w:pPr>
+              <w:rPr>
+                <w:rFonts w:asciiTheme="minorHAnsi" w:hAnsiTheme="minorHAnsi" w:cstheme="minorHAnsi"/>
+                <w:color w:val="1F1F1F"/>
+              </w:rPr>
+            </w:pPr>
+            <w:r>
+              <w:rPr>
+                <w:rFonts w:asciiTheme="minorHAnsi" w:hAnsiTheme="minorHAnsi" w:cstheme="minorHAnsi"/>
+                <w:color w:val="1F1F1F"/>
+              </w:rPr>
+              <w:t>3.Select a post to like</w:t>
+            </w:r>
+          </w:p>
+          <w:p>
+            <w:pPr>
+              <w:rPr>
+                <w:rFonts w:asciiTheme="minorHAnsi" w:hAnsiTheme="minorHAnsi" w:cstheme="minorHAnsi"/>
+                <w:color w:val="1F1F1F"/>
+              </w:rPr>
+            </w:pPr>
+            <w:r>
+              <w:rPr>
+                <w:rFonts w:asciiTheme="minorHAnsi" w:hAnsiTheme="minorHAnsi" w:cstheme="minorHAnsi"/>
+                <w:color w:val="1F1F1F"/>
+              </w:rPr>
+              <w:t>4.Click the like button</w:t>
+            </w:r>
+          </w:p>
+          <w:p>
+            <w:pPr>
+              <w:rPr>
+                <w:rFonts w:asciiTheme="minorHAnsi" w:hAnsiTheme="minorHAnsi" w:cstheme="minorHAnsi"/>
+                <w:color w:val="1F1F1F"/>
+              </w:rPr>
+            </w:pPr>
+            <w:r>
+              <w:rPr>
+                <w:rFonts w:asciiTheme="minorHAnsi" w:hAnsiTheme="minorHAnsi" w:cstheme="minorHAnsi"/>
+                <w:color w:val="1F1F1F"/>
+              </w:rPr>
+              <w:t>5.Observe that the like count does not increase and the like button state does not change</w:t>
+            </w:r>
+          </w:p>
+        </w:tc>
+        <w:tc>
+          <w:tcPr>
+            <w:tcW w:w="993" w:type="dxa"/>
           </w:tcPr>
           <w:p>
             <w:pPr>
               <w:spacing w:before="240" w:after="240"/>
               <w:rPr>
-                <w:color w:val="1F1F1F"/>
-              </w:rPr>
-            </w:pPr>
-            <w:r>
-              <w:rPr>
-                <w:color w:val="1F1F1F"/>
-              </w:rPr>
-              <w:t>...</w:t>
-            </w:r>
-          </w:p>
-        </w:tc>
-        <w:tc>
-          <w:tcPr>
-            <w:tcW w:w="2245" w:type="dxa"/>
+                <w:rFonts w:asciiTheme="minorHAnsi" w:hAnsiTheme="minorHAnsi" w:cstheme="minorHAnsi"/>
+                <w:color w:val="1F1F1F"/>
+              </w:rPr>
+            </w:pPr>
+            <w:r>
+              <w:rPr>
+                <w:rFonts w:asciiTheme="minorHAnsi" w:hAnsiTheme="minorHAnsi" w:cstheme="minorHAnsi"/>
+                <w:color w:val="1F1F1F"/>
+              </w:rPr>
+              <w:t>Medium</w:t>
+            </w:r>
+          </w:p>
+        </w:tc>
+        <w:tc>
+          <w:tcPr>
+            <w:tcW w:w="1134" w:type="dxa"/>
           </w:tcPr>
           <w:p>
             <w:pPr>
               <w:spacing w:before="240" w:after="240"/>
               <w:rPr>
-                <w:color w:val="1F1F1F"/>
-              </w:rPr>
-            </w:pPr>
-            <w:r>
-              <w:rPr>
-                <w:color w:val="1F1F1F"/>
-              </w:rPr>
-              <w:t>...</w:t>
-            </w:r>
-          </w:p>
-        </w:tc>
-        <w:tc>
-          <w:tcPr>
-            <w:tcW w:w="1276" w:type="dxa"/>
+                <w:rFonts w:asciiTheme="minorHAnsi" w:hAnsiTheme="minorHAnsi" w:cstheme="minorHAnsi"/>
+                <w:color w:val="1F1F1F"/>
+              </w:rPr>
+            </w:pPr>
+            <w:r>
+              <w:rPr>
+                <w:rFonts w:asciiTheme="minorHAnsi" w:hAnsiTheme="minorHAnsi" w:cstheme="minorHAnsi"/>
+                <w:color w:val="1F1F1F"/>
+              </w:rPr>
+              <w:t>Closed</w:t>
+            </w:r>
+          </w:p>
+        </w:tc>
+        <w:tc>
+          <w:tcPr>
+            <w:tcW w:w="2551" w:type="dxa"/>
           </w:tcPr>
           <w:p>
             <w:pPr>
               <w:spacing w:before="240" w:after="240"/>
               <w:rPr>
-                <w:color w:val="1F1F1F"/>
-              </w:rPr>
-            </w:pPr>
-            <w:r>
-              <w:rPr>
-                <w:color w:val="1F1F1F"/>
-              </w:rPr>
-              <w:t>...</w:t>
+                <w:rFonts w:asciiTheme="minorHAnsi" w:hAnsiTheme="minorHAnsi" w:cstheme="minorHAnsi"/>
+                <w:color w:val="1F1F1F"/>
+              </w:rPr>
+            </w:pPr>
+            <w:r>
+              <w:rPr>
+                <w:rFonts w:asciiTheme="minorHAnsi" w:hAnsiTheme="minorHAnsi" w:cstheme="minorHAnsi"/>
+                <w:color w:val="1F1F1F"/>
+              </w:rPr>
+              <w:t>Issue consistent across different browsers but after resolving the bug, it was confirmed that users can now like posts without issues</w:t>
+            </w:r>
+          </w:p>
+        </w:tc>
+      </w:tr>
+      <w:tr>
+        <w:tc>
+          <w:tcPr>
+            <w:tcW w:w="1129" w:type="dxa"/>
+          </w:tcPr>
+          <w:p>
+            <w:pPr>
+              <w:spacing w:before="240" w:after="240"/>
+              <w:rPr>
+                <w:rFonts w:asciiTheme="minorHAnsi" w:hAnsiTheme="minorHAnsi" w:cstheme="minorHAnsi"/>
+                <w:color w:val="1F1F1F"/>
+              </w:rPr>
+            </w:pPr>
+            <w:r>
+              <w:rPr>
+                <w:rFonts w:asciiTheme="minorHAnsi" w:hAnsiTheme="minorHAnsi" w:cstheme="minorHAnsi"/>
+                <w:color w:val="1F1F1F"/>
+              </w:rPr>
+              <w:t>BG-003</w:t>
+            </w:r>
+          </w:p>
+        </w:tc>
+        <w:tc>
+          <w:tcPr>
+            <w:tcW w:w="1701" w:type="dxa"/>
+          </w:tcPr>
+          <w:p>
+            <w:pPr>
+              <w:spacing w:before="240" w:after="240"/>
+              <w:rPr>
+                <w:rFonts w:asciiTheme="minorHAnsi" w:hAnsiTheme="minorHAnsi" w:cstheme="minorHAnsi"/>
+                <w:color w:val="1F1F1F"/>
+              </w:rPr>
+            </w:pPr>
+            <w:r>
+              <w:rPr>
+                <w:rFonts w:asciiTheme="minorHAnsi" w:hAnsiTheme="minorHAnsi" w:cstheme="minorHAnsi"/>
+                <w:color w:val="1F1F1F"/>
+              </w:rPr>
+              <w:t>Unable to comment on the posts</w:t>
+            </w:r>
+          </w:p>
+        </w:tc>
+        <w:tc>
+          <w:tcPr>
+            <w:tcW w:w="2268" w:type="dxa"/>
+          </w:tcPr>
+          <w:p>
+            <w:pPr>
+              <w:rPr>
+                <w:rFonts w:asciiTheme="minorHAnsi" w:hAnsiTheme="minorHAnsi" w:cstheme="minorHAnsi"/>
+                <w:color w:val="1F1F1F"/>
+              </w:rPr>
+            </w:pPr>
+            <w:r>
+              <w:rPr>
+                <w:rFonts w:asciiTheme="minorHAnsi" w:hAnsiTheme="minorHAnsi" w:cstheme="minorHAnsi"/>
+                <w:color w:val="1F1F1F"/>
+              </w:rPr>
+              <w:t>1.</w:t>
+            </w:r>
+            <w:r>
+              <w:rPr>
+                <w:rFonts w:asciiTheme="minorHAnsi" w:hAnsiTheme="minorHAnsi" w:cstheme="minorHAnsi"/>
+                <w:color w:val="1F1F1F"/>
+              </w:rPr>
+              <w:t>Log in to the application</w:t>
+            </w:r>
+          </w:p>
+          <w:p>
+            <w:pPr>
+              <w:rPr>
+                <w:rFonts w:asciiTheme="minorHAnsi" w:hAnsiTheme="minorHAnsi" w:cstheme="minorHAnsi"/>
+                <w:color w:val="1F1F1F"/>
+              </w:rPr>
+            </w:pPr>
+            <w:r>
+              <w:rPr>
+                <w:rFonts w:asciiTheme="minorHAnsi" w:hAnsiTheme="minorHAnsi" w:cstheme="minorHAnsi"/>
+                <w:color w:val="1F1F1F"/>
+              </w:rPr>
+              <w:t>2.Navigate to the home page</w:t>
+            </w:r>
+          </w:p>
+          <w:p>
+            <w:pPr>
+              <w:rPr>
+                <w:rFonts w:asciiTheme="minorHAnsi" w:hAnsiTheme="minorHAnsi" w:cstheme="minorHAnsi"/>
+                <w:color w:val="1F1F1F"/>
+              </w:rPr>
+            </w:pPr>
+            <w:r>
+              <w:rPr>
+                <w:rFonts w:asciiTheme="minorHAnsi" w:hAnsiTheme="minorHAnsi" w:cstheme="minorHAnsi"/>
+                <w:color w:val="1F1F1F"/>
+              </w:rPr>
+              <w:t>3.Select a post to comment on</w:t>
+            </w:r>
+          </w:p>
+          <w:p>
+            <w:pPr>
+              <w:rPr>
+                <w:rFonts w:asciiTheme="minorHAnsi" w:hAnsiTheme="minorHAnsi" w:cstheme="minorHAnsi"/>
+                <w:color w:val="1F1F1F"/>
+              </w:rPr>
+            </w:pPr>
+            <w:r>
+              <w:rPr>
+                <w:rFonts w:asciiTheme="minorHAnsi" w:hAnsiTheme="minorHAnsi" w:cstheme="minorHAnsi"/>
+                <w:color w:val="1F1F1F"/>
+              </w:rPr>
+              <w:t>4.Enter comment and click on post comment button</w:t>
+            </w:r>
+          </w:p>
+          <w:p>
+            <w:pPr>
+              <w:rPr>
+                <w:rFonts w:asciiTheme="minorHAnsi" w:hAnsiTheme="minorHAnsi" w:cstheme="minorHAnsi"/>
+                <w:color w:val="1F1F1F"/>
+              </w:rPr>
+            </w:pPr>
+            <w:r>
+              <w:rPr>
+                <w:rFonts w:asciiTheme="minorHAnsi" w:hAnsiTheme="minorHAnsi" w:cstheme="minorHAnsi"/>
+                <w:color w:val="1F1F1F"/>
+              </w:rPr>
+              <w:t>5.Observe that the comment does not appear below the post</w:t>
+            </w:r>
+          </w:p>
+        </w:tc>
+        <w:tc>
+          <w:tcPr>
+            <w:tcW w:w="993" w:type="dxa"/>
+          </w:tcPr>
+          <w:p>
+            <w:pPr>
+              <w:spacing w:before="240" w:after="240"/>
+              <w:rPr>
+                <w:rFonts w:asciiTheme="minorHAnsi" w:hAnsiTheme="minorHAnsi" w:cstheme="minorHAnsi"/>
+                <w:color w:val="1F1F1F"/>
+              </w:rPr>
+            </w:pPr>
+            <w:r>
+              <w:rPr>
+                <w:rFonts w:asciiTheme="minorHAnsi" w:hAnsiTheme="minorHAnsi" w:cstheme="minorHAnsi"/>
+                <w:color w:val="1F1F1F"/>
+              </w:rPr>
+              <w:t>Low</w:t>
             </w:r>
           </w:p>
         </w:tc>
@@ -1366,33 +2873,239 @@
             <w:pPr>
               <w:spacing w:before="240" w:after="240"/>
               <w:rPr>
-                <w:color w:val="1F1F1F"/>
-              </w:rPr>
-            </w:pPr>
-            <w:r>
-              <w:rPr>
-                <w:color w:val="1F1F1F"/>
-              </w:rPr>
-              <w:t>...</w:t>
-            </w:r>
-          </w:p>
-        </w:tc>
-        <w:tc>
-          <w:tcPr>
-            <w:tcW w:w="1417" w:type="dxa"/>
+                <w:rFonts w:asciiTheme="minorHAnsi" w:hAnsiTheme="minorHAnsi" w:cstheme="minorHAnsi"/>
+                <w:color w:val="1F1F1F"/>
+              </w:rPr>
+            </w:pPr>
+            <w:r>
+              <w:rPr>
+                <w:rFonts w:asciiTheme="minorHAnsi" w:hAnsiTheme="minorHAnsi" w:cstheme="minorHAnsi"/>
+                <w:color w:val="1F1F1F"/>
+              </w:rPr>
+              <w:t>In Progress</w:t>
+            </w:r>
+          </w:p>
+        </w:tc>
+        <w:tc>
+          <w:tcPr>
+            <w:tcW w:w="2551" w:type="dxa"/>
           </w:tcPr>
           <w:p>
             <w:pPr>
               <w:spacing w:before="240" w:after="240"/>
               <w:rPr>
-                <w:color w:val="1F1F1F"/>
-              </w:rPr>
-            </w:pPr>
-            <w:r>
-              <w:rPr>
-                <w:color w:val="1F1F1F"/>
-              </w:rPr>
-              <w:t>...</w:t>
+                <w:rFonts w:asciiTheme="minorHAnsi" w:hAnsiTheme="minorHAnsi" w:cstheme="minorHAnsi"/>
+                <w:color w:val="1F1F1F"/>
+              </w:rPr>
+            </w:pPr>
+            <w:r>
+              <w:rPr>
+                <w:rFonts w:asciiTheme="minorHAnsi" w:hAnsiTheme="minorHAnsi" w:cstheme="minorHAnsi"/>
+                <w:color w:val="1F1F1F"/>
+              </w:rPr>
+              <w:t>Issue intermittent, affects only certain posts</w:t>
+            </w:r>
+          </w:p>
+        </w:tc>
+      </w:tr>
+      <w:tr>
+        <w:tc>
+          <w:tcPr>
+            <w:tcW w:w="1129" w:type="dxa"/>
+          </w:tcPr>
+          <w:p>
+            <w:pPr>
+              <w:spacing w:before="240" w:after="240"/>
+              <w:rPr>
+                <w:rFonts w:asciiTheme="minorHAnsi" w:hAnsiTheme="minorHAnsi" w:cstheme="minorHAnsi"/>
+                <w:color w:val="1F1F1F"/>
+              </w:rPr>
+            </w:pPr>
+            <w:r>
+              <w:rPr>
+                <w:rFonts w:asciiTheme="minorHAnsi" w:hAnsiTheme="minorHAnsi" w:cstheme="minorHAnsi"/>
+                <w:color w:val="1F1F1F"/>
+              </w:rPr>
+              <w:t>BG-004</w:t>
+            </w:r>
+          </w:p>
+        </w:tc>
+        <w:tc>
+          <w:tcPr>
+            <w:tcW w:w="1701" w:type="dxa"/>
+          </w:tcPr>
+          <w:p>
+            <w:pPr>
+              <w:spacing w:before="240" w:after="240"/>
+              <w:rPr>
+                <w:rFonts w:asciiTheme="minorHAnsi" w:hAnsiTheme="minorHAnsi" w:cstheme="minorHAnsi"/>
+                <w:color w:val="1F1F1F"/>
+              </w:rPr>
+            </w:pPr>
+            <w:r>
+              <w:rPr>
+                <w:rFonts w:asciiTheme="minorHAnsi" w:hAnsiTheme="minorHAnsi" w:cstheme="minorHAnsi"/>
+                <w:color w:val="1F1F1F"/>
+              </w:rPr>
+              <w:t>Messages not being sent</w:t>
+            </w:r>
+          </w:p>
+        </w:tc>
+        <w:tc>
+          <w:tcPr>
+            <w:tcW w:w="2268" w:type="dxa"/>
+          </w:tcPr>
+          <w:p>
+            <w:pPr>
+              <w:rPr>
+                <w:rFonts w:asciiTheme="minorHAnsi" w:hAnsiTheme="minorHAnsi" w:cstheme="minorHAnsi"/>
+                <w:color w:val="1F1F1F"/>
+              </w:rPr>
+            </w:pPr>
+            <w:r>
+              <w:rPr>
+                <w:rFonts w:asciiTheme="minorHAnsi" w:hAnsiTheme="minorHAnsi" w:cstheme="minorHAnsi"/>
+                <w:color w:val="1F1F1F"/>
+              </w:rPr>
+              <w:t>1.Log in to the application</w:t>
+            </w:r>
+          </w:p>
+          <w:p>
+            <w:pPr>
+              <w:rPr>
+                <w:rFonts w:asciiTheme="minorHAnsi" w:hAnsiTheme="minorHAnsi" w:cstheme="minorHAnsi"/>
+                <w:color w:val="1F1F1F"/>
+              </w:rPr>
+            </w:pPr>
+            <w:r>
+              <w:rPr>
+                <w:rFonts w:asciiTheme="minorHAnsi" w:hAnsiTheme="minorHAnsi" w:cstheme="minorHAnsi"/>
+                <w:color w:val="1F1F1F"/>
+              </w:rPr>
+              <w:t>2.Navigate to the messages section</w:t>
+            </w:r>
+          </w:p>
+          <w:p>
+            <w:pPr>
+              <w:rPr>
+                <w:rFonts w:asciiTheme="minorHAnsi" w:hAnsiTheme="minorHAnsi" w:cstheme="minorHAnsi"/>
+                <w:color w:val="1F1F1F"/>
+              </w:rPr>
+            </w:pPr>
+            <w:r>
+              <w:rPr>
+                <w:rFonts w:asciiTheme="minorHAnsi" w:hAnsiTheme="minorHAnsi" w:cstheme="minorHAnsi"/>
+                <w:color w:val="1F1F1F"/>
+              </w:rPr>
+              <w:t>3.Select the friend you want to message</w:t>
+            </w:r>
+          </w:p>
+          <w:p>
+            <w:pPr>
+              <w:rPr>
+                <w:rFonts w:asciiTheme="minorHAnsi" w:hAnsiTheme="minorHAnsi" w:cstheme="minorHAnsi"/>
+                <w:color w:val="1F1F1F"/>
+              </w:rPr>
+            </w:pPr>
+            <w:r>
+              <w:rPr>
+                <w:rFonts w:asciiTheme="minorHAnsi" w:hAnsiTheme="minorHAnsi" w:cstheme="minorHAnsi"/>
+                <w:color w:val="1F1F1F"/>
+              </w:rPr>
+              <w:t>4.Type the message</w:t>
+            </w:r>
+          </w:p>
+          <w:p>
+            <w:pPr>
+              <w:rPr>
+                <w:rFonts w:asciiTheme="minorHAnsi" w:hAnsiTheme="minorHAnsi" w:cstheme="minorHAnsi"/>
+                <w:color w:val="1F1F1F"/>
+              </w:rPr>
+            </w:pPr>
+            <w:r>
+              <w:rPr>
+                <w:rFonts w:asciiTheme="minorHAnsi" w:hAnsiTheme="minorHAnsi" w:cstheme="minorHAnsi"/>
+                <w:color w:val="1F1F1F"/>
+              </w:rPr>
+              <w:t>5.Click on send button</w:t>
+            </w:r>
+          </w:p>
+          <w:p>
+            <w:pPr>
+              <w:rPr>
+                <w:rFonts w:asciiTheme="minorHAnsi" w:hAnsiTheme="minorHAnsi" w:cstheme="minorHAnsi"/>
+                <w:color w:val="1F1F1F"/>
+              </w:rPr>
+            </w:pPr>
+            <w:r>
+              <w:rPr>
+                <w:rFonts w:asciiTheme="minorHAnsi" w:hAnsiTheme="minorHAnsi" w:cstheme="minorHAnsi"/>
+                <w:color w:val="1F1F1F"/>
+              </w:rPr>
+              <w:t>6.Observe that the message does not appear in the conversation thread</w:t>
+            </w:r>
+          </w:p>
+        </w:tc>
+        <w:tc>
+          <w:tcPr>
+            <w:tcW w:w="993" w:type="dxa"/>
+          </w:tcPr>
+          <w:p>
+            <w:pPr>
+              <w:spacing w:before="240" w:after="240"/>
+              <w:rPr>
+                <w:rFonts w:asciiTheme="minorHAnsi" w:hAnsiTheme="minorHAnsi" w:cstheme="minorHAnsi"/>
+                <w:color w:val="1F1F1F"/>
+              </w:rPr>
+            </w:pPr>
+            <w:r>
+              <w:rPr>
+                <w:rFonts w:asciiTheme="minorHAnsi" w:hAnsiTheme="minorHAnsi" w:cstheme="minorHAnsi"/>
+                <w:color w:val="1F1F1F"/>
+              </w:rPr>
+              <w:t>Medium</w:t>
+            </w:r>
+          </w:p>
+        </w:tc>
+        <w:tc>
+          <w:tcPr>
+            <w:tcW w:w="1134" w:type="dxa"/>
+          </w:tcPr>
+          <w:p>
+            <w:pPr>
+              <w:spacing w:before="240" w:after="240"/>
+              <w:rPr>
+                <w:rFonts w:asciiTheme="minorHAnsi" w:hAnsiTheme="minorHAnsi" w:cstheme="minorHAnsi"/>
+                <w:color w:val="1F1F1F"/>
+              </w:rPr>
+            </w:pPr>
+            <w:r>
+              <w:rPr>
+                <w:rFonts w:asciiTheme="minorHAnsi" w:hAnsiTheme="minorHAnsi" w:cstheme="minorHAnsi"/>
+                <w:color w:val="1F1F1F"/>
+              </w:rPr>
+              <w:t>In Progress</w:t>
+            </w:r>
+          </w:p>
+        </w:tc>
+        <w:tc>
+          <w:tcPr>
+            <w:tcW w:w="2551" w:type="dxa"/>
+          </w:tcPr>
+          <w:p>
+            <w:pPr>
+              <w:spacing w:before="240" w:after="240"/>
+              <w:rPr>
+                <w:rFonts w:asciiTheme="minorHAnsi" w:hAnsiTheme="minorHAnsi" w:cstheme="minorHAnsi"/>
+                <w:color w:val="1F1F1F"/>
+              </w:rPr>
+            </w:pPr>
+            <w:r>
+              <w:rPr>
+                <w:rFonts w:asciiTheme="minorHAnsi" w:hAnsiTheme="minorHAnsi" w:cstheme="minorHAnsi"/>
+                <w:color w:val="1F1F1F"/>
+              </w:rPr>
+              <w:t>Some users reported messages are not reaching recipients</w:t>
             </w:r>
           </w:p>
         </w:tc>
@@ -1411,23 +3124,108 @@
           <w:b/>
           <w:bCs/>
         </w:rPr>
+        <w:lastRenderedPageBreak/>
         <w:t>Sign-off:</w:t>
       </w:r>
     </w:p>
     <w:p>
       <w:r>
-        <w:t>Tester Name: [Name of Tester]</w:t>
+        <w:t xml:space="preserve">Tester Name: </w:t>
+      </w:r>
+      <w:r>
+        <w:t>Kshitij Choudhary</w:t>
       </w:r>
     </w:p>
     <w:p>
       <w:r>
-        <w:t>Date: [Date of Test Completion]</w:t>
+        <w:t xml:space="preserve">Date: </w:t>
+      </w:r>
+      <w:r>
+        <w:t>19-07-2024</w:t>
       </w:r>
     </w:p>
     <w:p>
       <w:r>
-        <w:t>Signature: [Tester's Signature]</w:t>
-      </w:r>
+        <w:rPr>
+          <w:noProof/>
+        </w:rPr>
+        <w:drawing>
+          <wp:anchor distT="0" distB="0" distL="114300" distR="114300" simplePos="0" relativeHeight="251658240" behindDoc="1" locked="0" layoutInCell="1" allowOverlap="1" wp14:anchorId="40738E59" wp14:editId="2CA49779">
+            <wp:simplePos x="0" y="0"/>
+            <wp:positionH relativeFrom="column">
+              <wp:posOffset>746760</wp:posOffset>
+            </wp:positionH>
+            <wp:positionV relativeFrom="paragraph">
+              <wp:posOffset>10795</wp:posOffset>
+            </wp:positionV>
+            <wp:extent cx="1447800" cy="302895"/>
+            <wp:effectExtent l="0" t="0" r="0" b="1905"/>
+            <wp:wrapTight wrapText="bothSides">
+              <wp:wrapPolygon edited="0">
+                <wp:start x="0" y="0"/>
+                <wp:lineTo x="0" y="20377"/>
+                <wp:lineTo x="21316" y="20377"/>
+                <wp:lineTo x="21316" y="0"/>
+                <wp:lineTo x="0" y="0"/>
+              </wp:wrapPolygon>
+            </wp:wrapTight>
+            <wp:docPr id="1788263829" name="Picture 1"/>
+            <wp:cNvGraphicFramePr>
+              <a:graphicFrameLocks xmlns:a="http://schemas.openxmlformats.org/drawingml/2006/main" noChangeAspect="1"/>
+            </wp:cNvGraphicFramePr>
+            <a:graphic xmlns:a="http://schemas.openxmlformats.org/drawingml/2006/main">
+              <a:graphicData uri="http://schemas.openxmlformats.org/drawingml/2006/picture">
+                <pic:pic xmlns:pic="http://schemas.openxmlformats.org/drawingml/2006/picture">
+                  <pic:nvPicPr>
+                    <pic:cNvPr id="1788263829" name=""/>
+                    <pic:cNvPicPr/>
+                  </pic:nvPicPr>
+                  <pic:blipFill>
+                    <a:blip r:embed="rId5" cstate="print">
+                      <a:extLst>
+                        <a:ext uri="{28A0092B-C50C-407E-A947-70E740481C1C}">
+                          <a14:useLocalDpi xmlns:a14="http://schemas.microsoft.com/office/drawing/2010/main" val="0"/>
+                        </a:ext>
+                      </a:extLst>
+                    </a:blip>
+                    <a:stretch>
+                      <a:fillRect/>
+                    </a:stretch>
+                  </pic:blipFill>
+                  <pic:spPr>
+                    <a:xfrm>
+                      <a:off x="0" y="0"/>
+                      <a:ext cx="1447800" cy="302895"/>
+                    </a:xfrm>
+                    <a:prstGeom prst="rect">
+                      <a:avLst/>
+                    </a:prstGeom>
+                  </pic:spPr>
+                </pic:pic>
+              </a:graphicData>
+            </a:graphic>
+          </wp:anchor>
+        </w:drawing>
+      </w:r>
+      <w:r>
+        <w:t xml:space="preserve">Signature: </w:t>
+      </w:r>
+    </w:p>
+    <w:p>
+      <w:pPr>
+        <w:rPr>
+          <w:b/>
+          <w:bCs/>
+        </w:rPr>
+      </w:pPr>
+    </w:p>
+    <w:p>
+      <w:pPr>
+        <w:rPr>
+          <w:b/>
+          <w:bCs/>
+        </w:rPr>
+      </w:pPr>
     </w:p>
     <w:p>
       <w:pPr>
@@ -1618,8 +3416,724 @@
       </w:rPr>
     </w:lvl>
   </w:abstractNum>
+  <w:abstractNum w:abstractNumId="1" w15:restartNumberingAfterBreak="0">
+    <w:nsid w:val="2CD10372"/>
+    <w:multiLevelType w:val="hybridMultilevel"/>
+    <w:tmpl w:val="0816B52E"/>
+    <w:lvl w:ilvl="0" w:tplc="4009000F">
+      <w:start w:val="1"/>
+      <w:numFmt w:val="decimal"/>
+      <w:lvlText w:val="%1."/>
+      <w:lvlJc w:val="left"/>
+      <w:pPr>
+        <w:ind w:left="720" w:hanging="360"/>
+      </w:pPr>
+      <w:rPr>
+        <w:rFonts w:hint="default"/>
+      </w:rPr>
+    </w:lvl>
+    <w:lvl w:ilvl="1" w:tplc="40090019" w:tentative="1">
+      <w:start w:val="1"/>
+      <w:numFmt w:val="lowerLetter"/>
+      <w:lvlText w:val="%2."/>
+      <w:lvlJc w:val="left"/>
+      <w:pPr>
+        <w:ind w:left="1440" w:hanging="360"/>
+      </w:pPr>
+    </w:lvl>
+    <w:lvl w:ilvl="2" w:tplc="4009001B" w:tentative="1">
+      <w:start w:val="1"/>
+      <w:numFmt w:val="lowerRoman"/>
+      <w:lvlText w:val="%3."/>
+      <w:lvlJc w:val="right"/>
+      <w:pPr>
+        <w:ind w:left="2160" w:hanging="180"/>
+      </w:pPr>
+    </w:lvl>
+    <w:lvl w:ilvl="3" w:tplc="4009000F" w:tentative="1">
+      <w:start w:val="1"/>
+      <w:numFmt w:val="decimal"/>
+      <w:lvlText w:val="%4."/>
+      <w:lvlJc w:val="left"/>
+      <w:pPr>
+        <w:ind w:left="2880" w:hanging="360"/>
+      </w:pPr>
+    </w:lvl>
+    <w:lvl w:ilvl="4" w:tplc="40090019" w:tentative="1">
+      <w:start w:val="1"/>
+      <w:numFmt w:val="lowerLetter"/>
+      <w:lvlText w:val="%5."/>
+      <w:lvlJc w:val="left"/>
+      <w:pPr>
+        <w:ind w:left="3600" w:hanging="360"/>
+      </w:pPr>
+    </w:lvl>
+    <w:lvl w:ilvl="5" w:tplc="4009001B" w:tentative="1">
+      <w:start w:val="1"/>
+      <w:numFmt w:val="lowerRoman"/>
+      <w:lvlText w:val="%6."/>
+      <w:lvlJc w:val="right"/>
+      <w:pPr>
+        <w:ind w:left="4320" w:hanging="180"/>
+      </w:pPr>
+    </w:lvl>
+    <w:lvl w:ilvl="6" w:tplc="4009000F" w:tentative="1">
+      <w:start w:val="1"/>
+      <w:numFmt w:val="decimal"/>
+      <w:lvlText w:val="%7."/>
+      <w:lvlJc w:val="left"/>
+      <w:pPr>
+        <w:ind w:left="5040" w:hanging="360"/>
+      </w:pPr>
+    </w:lvl>
+    <w:lvl w:ilvl="7" w:tplc="40090019" w:tentative="1">
+      <w:start w:val="1"/>
+      <w:numFmt w:val="lowerLetter"/>
+      <w:lvlText w:val="%8."/>
+      <w:lvlJc w:val="left"/>
+      <w:pPr>
+        <w:ind w:left="5760" w:hanging="360"/>
+      </w:pPr>
+    </w:lvl>
+    <w:lvl w:ilvl="8" w:tplc="4009001B" w:tentative="1">
+      <w:start w:val="1"/>
+      <w:numFmt w:val="lowerRoman"/>
+      <w:lvlText w:val="%9."/>
+      <w:lvlJc w:val="right"/>
+      <w:pPr>
+        <w:ind w:left="6480" w:hanging="180"/>
+      </w:pPr>
+    </w:lvl>
+  </w:abstractNum>
+  <w:abstractNum w:abstractNumId="2" w15:restartNumberingAfterBreak="0">
+    <w:nsid w:val="36B3249F"/>
+    <w:multiLevelType w:val="multilevel"/>
+    <w:tmpl w:val="2A0440C8"/>
+    <w:lvl w:ilvl="0">
+      <w:start w:val="1"/>
+      <w:numFmt w:val="decimal"/>
+      <w:lvlText w:val="%1."/>
+      <w:lvlJc w:val="left"/>
+      <w:pPr>
+        <w:tabs>
+          <w:tab w:val="num" w:pos="720"/>
+        </w:tabs>
+        <w:ind w:left="720" w:hanging="360"/>
+      </w:pPr>
+    </w:lvl>
+    <w:lvl w:ilvl="1" w:tentative="1">
+      <w:start w:val="1"/>
+      <w:numFmt w:val="decimal"/>
+      <w:lvlText w:val="%2."/>
+      <w:lvlJc w:val="left"/>
+      <w:pPr>
+        <w:tabs>
+          <w:tab w:val="num" w:pos="1440"/>
+        </w:tabs>
+        <w:ind w:left="1440" w:hanging="360"/>
+      </w:pPr>
+    </w:lvl>
+    <w:lvl w:ilvl="2" w:tentative="1">
+      <w:start w:val="1"/>
+      <w:numFmt w:val="decimal"/>
+      <w:lvlText w:val="%3."/>
+      <w:lvlJc w:val="left"/>
+      <w:pPr>
+        <w:tabs>
+          <w:tab w:val="num" w:pos="2160"/>
+        </w:tabs>
+        <w:ind w:left="2160" w:hanging="360"/>
+      </w:pPr>
+    </w:lvl>
+    <w:lvl w:ilvl="3" w:tentative="1">
+      <w:start w:val="1"/>
+      <w:numFmt w:val="decimal"/>
+      <w:lvlText w:val="%4."/>
+      <w:lvlJc w:val="left"/>
+      <w:pPr>
+        <w:tabs>
+          <w:tab w:val="num" w:pos="2880"/>
+        </w:tabs>
+        <w:ind w:left="2880" w:hanging="360"/>
+      </w:pPr>
+    </w:lvl>
+    <w:lvl w:ilvl="4" w:tentative="1">
+      <w:start w:val="1"/>
+      <w:numFmt w:val="decimal"/>
+      <w:lvlText w:val="%5."/>
+      <w:lvlJc w:val="left"/>
+      <w:pPr>
+        <w:tabs>
+          <w:tab w:val="num" w:pos="3600"/>
+        </w:tabs>
+        <w:ind w:left="3600" w:hanging="360"/>
+      </w:pPr>
+    </w:lvl>
+    <w:lvl w:ilvl="5" w:tentative="1">
+      <w:start w:val="1"/>
+      <w:numFmt w:val="decimal"/>
+      <w:lvlText w:val="%6."/>
+      <w:lvlJc w:val="left"/>
+      <w:pPr>
+        <w:tabs>
+          <w:tab w:val="num" w:pos="4320"/>
+        </w:tabs>
+        <w:ind w:left="4320" w:hanging="360"/>
+      </w:pPr>
+    </w:lvl>
+    <w:lvl w:ilvl="6" w:tentative="1">
+      <w:start w:val="1"/>
+      <w:numFmt w:val="decimal"/>
+      <w:lvlText w:val="%7."/>
+      <w:lvlJc w:val="left"/>
+      <w:pPr>
+        <w:tabs>
+          <w:tab w:val="num" w:pos="5040"/>
+        </w:tabs>
+        <w:ind w:left="5040" w:hanging="360"/>
+      </w:pPr>
+    </w:lvl>
+    <w:lvl w:ilvl="7" w:tentative="1">
+      <w:start w:val="1"/>
+      <w:numFmt w:val="decimal"/>
+      <w:lvlText w:val="%8."/>
+      <w:lvlJc w:val="left"/>
+      <w:pPr>
+        <w:tabs>
+          <w:tab w:val="num" w:pos="5760"/>
+        </w:tabs>
+        <w:ind w:left="5760" w:hanging="360"/>
+      </w:pPr>
+    </w:lvl>
+    <w:lvl w:ilvl="8" w:tentative="1">
+      <w:start w:val="1"/>
+      <w:numFmt w:val="decimal"/>
+      <w:lvlText w:val="%9."/>
+      <w:lvlJc w:val="left"/>
+      <w:pPr>
+        <w:tabs>
+          <w:tab w:val="num" w:pos="6480"/>
+        </w:tabs>
+        <w:ind w:left="6480" w:hanging="360"/>
+      </w:pPr>
+    </w:lvl>
+  </w:abstractNum>
+  <w:abstractNum w:abstractNumId="3" w15:restartNumberingAfterBreak="0">
+    <w:nsid w:val="448322F7"/>
+    <w:multiLevelType w:val="hybridMultilevel"/>
+    <w:tmpl w:val="56BA94AA"/>
+    <w:lvl w:ilvl="0" w:tplc="4009000F">
+      <w:start w:val="1"/>
+      <w:numFmt w:val="decimal"/>
+      <w:lvlText w:val="%1."/>
+      <w:lvlJc w:val="left"/>
+      <w:pPr>
+        <w:ind w:left="720" w:hanging="360"/>
+      </w:pPr>
+      <w:rPr>
+        <w:rFonts w:hint="default"/>
+      </w:rPr>
+    </w:lvl>
+    <w:lvl w:ilvl="1" w:tplc="40090019" w:tentative="1">
+      <w:start w:val="1"/>
+      <w:numFmt w:val="lowerLetter"/>
+      <w:lvlText w:val="%2."/>
+      <w:lvlJc w:val="left"/>
+      <w:pPr>
+        <w:ind w:left="1440" w:hanging="360"/>
+      </w:pPr>
+    </w:lvl>
+    <w:lvl w:ilvl="2" w:tplc="4009001B" w:tentative="1">
+      <w:start w:val="1"/>
+      <w:numFmt w:val="lowerRoman"/>
+      <w:lvlText w:val="%3."/>
+      <w:lvlJc w:val="right"/>
+      <w:pPr>
+        <w:ind w:left="2160" w:hanging="180"/>
+      </w:pPr>
+    </w:lvl>
+    <w:lvl w:ilvl="3" w:tplc="4009000F" w:tentative="1">
+      <w:start w:val="1"/>
+      <w:numFmt w:val="decimal"/>
+      <w:lvlText w:val="%4."/>
+      <w:lvlJc w:val="left"/>
+      <w:pPr>
+        <w:ind w:left="2880" w:hanging="360"/>
+      </w:pPr>
+    </w:lvl>
+    <w:lvl w:ilvl="4" w:tplc="40090019" w:tentative="1">
+      <w:start w:val="1"/>
+      <w:numFmt w:val="lowerLetter"/>
+      <w:lvlText w:val="%5."/>
+      <w:lvlJc w:val="left"/>
+      <w:pPr>
+        <w:ind w:left="3600" w:hanging="360"/>
+      </w:pPr>
+    </w:lvl>
+    <w:lvl w:ilvl="5" w:tplc="4009001B" w:tentative="1">
+      <w:start w:val="1"/>
+      <w:numFmt w:val="lowerRoman"/>
+      <w:lvlText w:val="%6."/>
+      <w:lvlJc w:val="right"/>
+      <w:pPr>
+        <w:ind w:left="4320" w:hanging="180"/>
+      </w:pPr>
+    </w:lvl>
+    <w:lvl w:ilvl="6" w:tplc="4009000F" w:tentative="1">
+      <w:start w:val="1"/>
+      <w:numFmt w:val="decimal"/>
+      <w:lvlText w:val="%7."/>
+      <w:lvlJc w:val="left"/>
+      <w:pPr>
+        <w:ind w:left="5040" w:hanging="360"/>
+      </w:pPr>
+    </w:lvl>
+    <w:lvl w:ilvl="7" w:tplc="40090019" w:tentative="1">
+      <w:start w:val="1"/>
+      <w:numFmt w:val="lowerLetter"/>
+      <w:lvlText w:val="%8."/>
+      <w:lvlJc w:val="left"/>
+      <w:pPr>
+        <w:ind w:left="5760" w:hanging="360"/>
+      </w:pPr>
+    </w:lvl>
+    <w:lvl w:ilvl="8" w:tplc="4009001B" w:tentative="1">
+      <w:start w:val="1"/>
+      <w:numFmt w:val="lowerRoman"/>
+      <w:lvlText w:val="%9."/>
+      <w:lvlJc w:val="right"/>
+      <w:pPr>
+        <w:ind w:left="6480" w:hanging="180"/>
+      </w:pPr>
+    </w:lvl>
+  </w:abstractNum>
+  <w:abstractNum w:abstractNumId="4" w15:restartNumberingAfterBreak="0">
+    <w:nsid w:val="641C61B8"/>
+    <w:multiLevelType w:val="hybridMultilevel"/>
+    <w:tmpl w:val="D18EC72A"/>
+    <w:lvl w:ilvl="0" w:tplc="4009000F">
+      <w:start w:val="1"/>
+      <w:numFmt w:val="decimal"/>
+      <w:lvlText w:val="%1."/>
+      <w:lvlJc w:val="left"/>
+      <w:pPr>
+        <w:ind w:left="720" w:hanging="360"/>
+      </w:pPr>
+      <w:rPr>
+        <w:rFonts w:hint="default"/>
+      </w:rPr>
+    </w:lvl>
+    <w:lvl w:ilvl="1" w:tplc="40090019" w:tentative="1">
+      <w:start w:val="1"/>
+      <w:numFmt w:val="lowerLetter"/>
+      <w:lvlText w:val="%2."/>
+      <w:lvlJc w:val="left"/>
+      <w:pPr>
+        <w:ind w:left="1440" w:hanging="360"/>
+      </w:pPr>
+    </w:lvl>
+    <w:lvl w:ilvl="2" w:tplc="4009001B" w:tentative="1">
+      <w:start w:val="1"/>
+      <w:numFmt w:val="lowerRoman"/>
+      <w:lvlText w:val="%3."/>
+      <w:lvlJc w:val="right"/>
+      <w:pPr>
+        <w:ind w:left="2160" w:hanging="180"/>
+      </w:pPr>
+    </w:lvl>
+    <w:lvl w:ilvl="3" w:tplc="4009000F" w:tentative="1">
+      <w:start w:val="1"/>
+      <w:numFmt w:val="decimal"/>
+      <w:lvlText w:val="%4."/>
+      <w:lvlJc w:val="left"/>
+      <w:pPr>
+        <w:ind w:left="2880" w:hanging="360"/>
+      </w:pPr>
+    </w:lvl>
+    <w:lvl w:ilvl="4" w:tplc="40090019" w:tentative="1">
+      <w:start w:val="1"/>
+      <w:numFmt w:val="lowerLetter"/>
+      <w:lvlText w:val="%5."/>
+      <w:lvlJc w:val="left"/>
+      <w:pPr>
+        <w:ind w:left="3600" w:hanging="360"/>
+      </w:pPr>
+    </w:lvl>
+    <w:lvl w:ilvl="5" w:tplc="4009001B" w:tentative="1">
+      <w:start w:val="1"/>
+      <w:numFmt w:val="lowerRoman"/>
+      <w:lvlText w:val="%6."/>
+      <w:lvlJc w:val="right"/>
+      <w:pPr>
+        <w:ind w:left="4320" w:hanging="180"/>
+      </w:pPr>
+    </w:lvl>
+    <w:lvl w:ilvl="6" w:tplc="4009000F" w:tentative="1">
+      <w:start w:val="1"/>
+      <w:numFmt w:val="decimal"/>
+      <w:lvlText w:val="%7."/>
+      <w:lvlJc w:val="left"/>
+      <w:pPr>
+        <w:ind w:left="5040" w:hanging="360"/>
+      </w:pPr>
+    </w:lvl>
+    <w:lvl w:ilvl="7" w:tplc="40090019" w:tentative="1">
+      <w:start w:val="1"/>
+      <w:numFmt w:val="lowerLetter"/>
+      <w:lvlText w:val="%8."/>
+      <w:lvlJc w:val="left"/>
+      <w:pPr>
+        <w:ind w:left="5760" w:hanging="360"/>
+      </w:pPr>
+    </w:lvl>
+    <w:lvl w:ilvl="8" w:tplc="4009001B" w:tentative="1">
+      <w:start w:val="1"/>
+      <w:numFmt w:val="lowerRoman"/>
+      <w:lvlText w:val="%9."/>
+      <w:lvlJc w:val="right"/>
+      <w:pPr>
+        <w:ind w:left="6480" w:hanging="180"/>
+      </w:pPr>
+    </w:lvl>
+  </w:abstractNum>
+  <w:abstractNum w:abstractNumId="5" w15:restartNumberingAfterBreak="0">
+    <w:nsid w:val="714A6B1C"/>
+    <w:multiLevelType w:val="multilevel"/>
+    <w:tmpl w:val="B92445AC"/>
+    <w:lvl w:ilvl="0">
+      <w:start w:val="1"/>
+      <w:numFmt w:val="decimal"/>
+      <w:lvlText w:val="%1."/>
+      <w:lvlJc w:val="left"/>
+      <w:pPr>
+        <w:tabs>
+          <w:tab w:val="num" w:pos="720"/>
+        </w:tabs>
+        <w:ind w:left="720" w:hanging="360"/>
+      </w:pPr>
+    </w:lvl>
+    <w:lvl w:ilvl="1" w:tentative="1">
+      <w:start w:val="1"/>
+      <w:numFmt w:val="decimal"/>
+      <w:lvlText w:val="%2."/>
+      <w:lvlJc w:val="left"/>
+      <w:pPr>
+        <w:tabs>
+          <w:tab w:val="num" w:pos="1440"/>
+        </w:tabs>
+        <w:ind w:left="1440" w:hanging="360"/>
+      </w:pPr>
+    </w:lvl>
+    <w:lvl w:ilvl="2" w:tentative="1">
+      <w:start w:val="1"/>
+      <w:numFmt w:val="decimal"/>
+      <w:lvlText w:val="%3."/>
+      <w:lvlJc w:val="left"/>
+      <w:pPr>
+        <w:tabs>
+          <w:tab w:val="num" w:pos="2160"/>
+        </w:tabs>
+        <w:ind w:left="2160" w:hanging="360"/>
+      </w:pPr>
+    </w:lvl>
+    <w:lvl w:ilvl="3" w:tentative="1">
+      <w:start w:val="1"/>
+      <w:numFmt w:val="decimal"/>
+      <w:lvlText w:val="%4."/>
+      <w:lvlJc w:val="left"/>
+      <w:pPr>
+        <w:tabs>
+          <w:tab w:val="num" w:pos="2880"/>
+        </w:tabs>
+        <w:ind w:left="2880" w:hanging="360"/>
+      </w:pPr>
+    </w:lvl>
+    <w:lvl w:ilvl="4" w:tentative="1">
+      <w:start w:val="1"/>
+      <w:numFmt w:val="decimal"/>
+      <w:lvlText w:val="%5."/>
+      <w:lvlJc w:val="left"/>
+      <w:pPr>
+        <w:tabs>
+          <w:tab w:val="num" w:pos="3600"/>
+        </w:tabs>
+        <w:ind w:left="3600" w:hanging="360"/>
+      </w:pPr>
+    </w:lvl>
+    <w:lvl w:ilvl="5" w:tentative="1">
+      <w:start w:val="1"/>
+      <w:numFmt w:val="decimal"/>
+      <w:lvlText w:val="%6."/>
+      <w:lvlJc w:val="left"/>
+      <w:pPr>
+        <w:tabs>
+          <w:tab w:val="num" w:pos="4320"/>
+        </w:tabs>
+        <w:ind w:left="4320" w:hanging="360"/>
+      </w:pPr>
+    </w:lvl>
+    <w:lvl w:ilvl="6" w:tentative="1">
+      <w:start w:val="1"/>
+      <w:numFmt w:val="decimal"/>
+      <w:lvlText w:val="%7."/>
+      <w:lvlJc w:val="left"/>
+      <w:pPr>
+        <w:tabs>
+          <w:tab w:val="num" w:pos="5040"/>
+        </w:tabs>
+        <w:ind w:left="5040" w:hanging="360"/>
+      </w:pPr>
+    </w:lvl>
+    <w:lvl w:ilvl="7" w:tentative="1">
+      <w:start w:val="1"/>
+      <w:numFmt w:val="decimal"/>
+      <w:lvlText w:val="%8."/>
+      <w:lvlJc w:val="left"/>
+      <w:pPr>
+        <w:tabs>
+          <w:tab w:val="num" w:pos="5760"/>
+        </w:tabs>
+        <w:ind w:left="5760" w:hanging="360"/>
+      </w:pPr>
+    </w:lvl>
+    <w:lvl w:ilvl="8" w:tentative="1">
+      <w:start w:val="1"/>
+      <w:numFmt w:val="decimal"/>
+      <w:lvlText w:val="%9."/>
+      <w:lvlJc w:val="left"/>
+      <w:pPr>
+        <w:tabs>
+          <w:tab w:val="num" w:pos="6480"/>
+        </w:tabs>
+        <w:ind w:left="6480" w:hanging="360"/>
+      </w:pPr>
+    </w:lvl>
+  </w:abstractNum>
+  <w:abstractNum w:abstractNumId="6" w15:restartNumberingAfterBreak="0">
+    <w:nsid w:val="7A1F5072"/>
+    <w:multiLevelType w:val="multilevel"/>
+    <w:tmpl w:val="B55E8078"/>
+    <w:lvl w:ilvl="0">
+      <w:start w:val="1"/>
+      <w:numFmt w:val="decimal"/>
+      <w:lvlText w:val="%1."/>
+      <w:lvlJc w:val="left"/>
+      <w:pPr>
+        <w:tabs>
+          <w:tab w:val="num" w:pos="720"/>
+        </w:tabs>
+        <w:ind w:left="720" w:hanging="360"/>
+      </w:pPr>
+    </w:lvl>
+    <w:lvl w:ilvl="1" w:tentative="1">
+      <w:start w:val="1"/>
+      <w:numFmt w:val="decimal"/>
+      <w:lvlText w:val="%2."/>
+      <w:lvlJc w:val="left"/>
+      <w:pPr>
+        <w:tabs>
+          <w:tab w:val="num" w:pos="1440"/>
+        </w:tabs>
+        <w:ind w:left="1440" w:hanging="360"/>
+      </w:pPr>
+    </w:lvl>
+    <w:lvl w:ilvl="2" w:tentative="1">
+      <w:start w:val="1"/>
+      <w:numFmt w:val="decimal"/>
+      <w:lvlText w:val="%3."/>
+      <w:lvlJc w:val="left"/>
+      <w:pPr>
+        <w:tabs>
+          <w:tab w:val="num" w:pos="2160"/>
+        </w:tabs>
+        <w:ind w:left="2160" w:hanging="360"/>
+      </w:pPr>
+    </w:lvl>
+    <w:lvl w:ilvl="3" w:tentative="1">
+      <w:start w:val="1"/>
+      <w:numFmt w:val="decimal"/>
+      <w:lvlText w:val="%4."/>
+      <w:lvlJc w:val="left"/>
+      <w:pPr>
+        <w:tabs>
+          <w:tab w:val="num" w:pos="2880"/>
+        </w:tabs>
+        <w:ind w:left="2880" w:hanging="360"/>
+      </w:pPr>
+    </w:lvl>
+    <w:lvl w:ilvl="4" w:tentative="1">
+      <w:start w:val="1"/>
+      <w:numFmt w:val="decimal"/>
+      <w:lvlText w:val="%5."/>
+      <w:lvlJc w:val="left"/>
+      <w:pPr>
+        <w:tabs>
+          <w:tab w:val="num" w:pos="3600"/>
+        </w:tabs>
+        <w:ind w:left="3600" w:hanging="360"/>
+      </w:pPr>
+    </w:lvl>
+    <w:lvl w:ilvl="5" w:tentative="1">
+      <w:start w:val="1"/>
+      <w:numFmt w:val="decimal"/>
+      <w:lvlText w:val="%6."/>
+      <w:lvlJc w:val="left"/>
+      <w:pPr>
+        <w:tabs>
+          <w:tab w:val="num" w:pos="4320"/>
+        </w:tabs>
+        <w:ind w:left="4320" w:hanging="360"/>
+      </w:pPr>
+    </w:lvl>
+    <w:lvl w:ilvl="6" w:tentative="1">
+      <w:start w:val="1"/>
+      <w:numFmt w:val="decimal"/>
+      <w:lvlText w:val="%7."/>
+      <w:lvlJc w:val="left"/>
+      <w:pPr>
+        <w:tabs>
+          <w:tab w:val="num" w:pos="5040"/>
+        </w:tabs>
+        <w:ind w:left="5040" w:hanging="360"/>
+      </w:pPr>
+    </w:lvl>
+    <w:lvl w:ilvl="7" w:tentative="1">
+      <w:start w:val="1"/>
+      <w:numFmt w:val="decimal"/>
+      <w:lvlText w:val="%8."/>
+      <w:lvlJc w:val="left"/>
+      <w:pPr>
+        <w:tabs>
+          <w:tab w:val="num" w:pos="5760"/>
+        </w:tabs>
+        <w:ind w:left="5760" w:hanging="360"/>
+      </w:pPr>
+    </w:lvl>
+    <w:lvl w:ilvl="8" w:tentative="1">
+      <w:start w:val="1"/>
+      <w:numFmt w:val="decimal"/>
+      <w:lvlText w:val="%9."/>
+      <w:lvlJc w:val="left"/>
+      <w:pPr>
+        <w:tabs>
+          <w:tab w:val="num" w:pos="6480"/>
+        </w:tabs>
+        <w:ind w:left="6480" w:hanging="360"/>
+      </w:pPr>
+    </w:lvl>
+  </w:abstractNum>
+  <w:abstractNum w:abstractNumId="7" w15:restartNumberingAfterBreak="0">
+    <w:nsid w:val="7EEB413C"/>
+    <w:multiLevelType w:val="hybridMultilevel"/>
+    <w:tmpl w:val="1A5CC264"/>
+    <w:lvl w:ilvl="0" w:tplc="4009000F">
+      <w:start w:val="1"/>
+      <w:numFmt w:val="decimal"/>
+      <w:lvlText w:val="%1."/>
+      <w:lvlJc w:val="left"/>
+      <w:pPr>
+        <w:ind w:left="720" w:hanging="360"/>
+      </w:pPr>
+      <w:rPr>
+        <w:rFonts w:hint="default"/>
+      </w:rPr>
+    </w:lvl>
+    <w:lvl w:ilvl="1" w:tplc="40090019" w:tentative="1">
+      <w:start w:val="1"/>
+      <w:numFmt w:val="lowerLetter"/>
+      <w:lvlText w:val="%2."/>
+      <w:lvlJc w:val="left"/>
+      <w:pPr>
+        <w:ind w:left="1440" w:hanging="360"/>
+      </w:pPr>
+    </w:lvl>
+    <w:lvl w:ilvl="2" w:tplc="4009001B" w:tentative="1">
+      <w:start w:val="1"/>
+      <w:numFmt w:val="lowerRoman"/>
+      <w:lvlText w:val="%3."/>
+      <w:lvlJc w:val="right"/>
+      <w:pPr>
+        <w:ind w:left="2160" w:hanging="180"/>
+      </w:pPr>
+    </w:lvl>
+    <w:lvl w:ilvl="3" w:tplc="4009000F" w:tentative="1">
+      <w:start w:val="1"/>
+      <w:numFmt w:val="decimal"/>
+      <w:lvlText w:val="%4."/>
+      <w:lvlJc w:val="left"/>
+      <w:pPr>
+        <w:ind w:left="2880" w:hanging="360"/>
+      </w:pPr>
+    </w:lvl>
+    <w:lvl w:ilvl="4" w:tplc="40090019" w:tentative="1">
+      <w:start w:val="1"/>
+      <w:numFmt w:val="lowerLetter"/>
+      <w:lvlText w:val="%5."/>
+      <w:lvlJc w:val="left"/>
+      <w:pPr>
+        <w:ind w:left="3600" w:hanging="360"/>
+      </w:pPr>
+    </w:lvl>
+    <w:lvl w:ilvl="5" w:tplc="4009001B" w:tentative="1">
+      <w:start w:val="1"/>
+      <w:numFmt w:val="lowerRoman"/>
+      <w:lvlText w:val="%6."/>
+      <w:lvlJc w:val="right"/>
+      <w:pPr>
+        <w:ind w:left="4320" w:hanging="180"/>
+      </w:pPr>
+    </w:lvl>
+    <w:lvl w:ilvl="6" w:tplc="4009000F" w:tentative="1">
+      <w:start w:val="1"/>
+      <w:numFmt w:val="decimal"/>
+      <w:lvlText w:val="%7."/>
+      <w:lvlJc w:val="left"/>
+      <w:pPr>
+        <w:ind w:left="5040" w:hanging="360"/>
+      </w:pPr>
+    </w:lvl>
+    <w:lvl w:ilvl="7" w:tplc="40090019" w:tentative="1">
+      <w:start w:val="1"/>
+      <w:numFmt w:val="lowerLetter"/>
+      <w:lvlText w:val="%8."/>
+      <w:lvlJc w:val="left"/>
+      <w:pPr>
+        <w:ind w:left="5760" w:hanging="360"/>
+      </w:pPr>
+    </w:lvl>
+    <w:lvl w:ilvl="8" w:tplc="4009001B" w:tentative="1">
+      <w:start w:val="1"/>
+      <w:numFmt w:val="lowerRoman"/>
+      <w:lvlText w:val="%9."/>
+      <w:lvlJc w:val="right"/>
+      <w:pPr>
+        <w:ind w:left="6480" w:hanging="180"/>
+      </w:pPr>
+    </w:lvl>
+  </w:abstractNum>
   <w:num w:numId="1" w16cid:durableId="1857308763">
     <w:abstractNumId w:val="0"/>
+  </w:num>
+  <w:num w:numId="2" w16cid:durableId="1404832005">
+    <w:abstractNumId w:val="2"/>
+  </w:num>
+  <w:num w:numId="3" w16cid:durableId="645551506">
+    <w:abstractNumId w:val="5"/>
+  </w:num>
+  <w:num w:numId="4" w16cid:durableId="237836790">
+    <w:abstractNumId w:val="6"/>
+  </w:num>
+  <w:num w:numId="5" w16cid:durableId="1475290408">
+    <w:abstractNumId w:val="3"/>
+  </w:num>
+  <w:num w:numId="6" w16cid:durableId="791706922">
+    <w:abstractNumId w:val="1"/>
+  </w:num>
+  <w:num w:numId="7" w16cid:durableId="2050760117">
+    <w:abstractNumId w:val="4"/>
+  </w:num>
+  <w:num w:numId="8" w16cid:durableId="942496844">
+    <w:abstractNumId w:val="7"/>
   </w:num>
 </w:numbering>
 </file>
@@ -2026,6 +4540,28 @@
     <w:qFormat/>
     <w:rsid w:val="00C415A7"/>
   </w:style>
+  <w:style w:type="paragraph" w:styleId="Heading4">
+    <w:name w:val="heading 4"/>
+    <w:basedOn w:val="Normal"/>
+    <w:link w:val="Heading4Char"/>
+    <w:uiPriority w:val="9"/>
+    <w:qFormat/>
+    <w:rsid w:val="003612A0"/>
+    <w:pPr>
+      <w:spacing w:before="100" w:beforeAutospacing="1" w:after="100" w:afterAutospacing="1" w:line="240" w:lineRule="auto"/>
+      <w:outlineLvl w:val="3"/>
+    </w:pPr>
+    <w:rPr>
+      <w:rFonts w:ascii="Times New Roman" w:eastAsia="Times New Roman" w:hAnsi="Times New Roman" w:cs="Times New Roman"/>
+      <w:b/>
+      <w:bCs/>
+      <w:kern w:val="0"/>
+      <w:sz w:val="24"/>
+      <w:szCs w:val="24"/>
+      <w:lang w:eastAsia="en-IN"/>
+      <w14:ligatures w14:val="none"/>
+    </w:rPr>
+  </w:style>
   <w:style w:type="character" w:default="1" w:styleId="DefaultParagraphFont">
     <w:name w:val="Default Paragraph Font"/>
     <w:uiPriority w:val="1"/>
@@ -2102,6 +4638,23 @@
     </w:pPr>
     <w:rPr>
       <w:rFonts w:ascii="Times New Roman" w:eastAsia="Times New Roman" w:hAnsi="Times New Roman" w:cs="Times New Roman"/>
+      <w:kern w:val="0"/>
+      <w:sz w:val="24"/>
+      <w:szCs w:val="24"/>
+      <w:lang w:eastAsia="en-IN"/>
+      <w14:ligatures w14:val="none"/>
+    </w:rPr>
+  </w:style>
+  <w:style w:type="character" w:customStyle="1" w:styleId="Heading4Char">
+    <w:name w:val="Heading 4 Char"/>
+    <w:basedOn w:val="DefaultParagraphFont"/>
+    <w:link w:val="Heading4"/>
+    <w:uiPriority w:val="9"/>
+    <w:rsid w:val="003612A0"/>
+    <w:rPr>
+      <w:rFonts w:ascii="Times New Roman" w:eastAsia="Times New Roman" w:hAnsi="Times New Roman" w:cs="Times New Roman"/>
+      <w:b/>
+      <w:bCs/>
       <w:kern w:val="0"/>
       <w:sz w:val="24"/>
       <w:szCs w:val="24"/>

</xml_diff>